<commit_message>
section 2 - analysis
</commit_message>
<xml_diff>
--- a/Capstone Report.docx
+++ b/Capstone Report.docx
@@ -196,14 +196,7 @@
           <w:sz w:val="28"/>
           <w:szCs w:val="28"/>
         </w:rPr>
-        <w:t>Pro</w:t>
-      </w:r>
-      <w:r>
-        <w:rPr>
-          <w:sz w:val="28"/>
-          <w:szCs w:val="28"/>
-        </w:rPr>
-        <w:t>blem Statement</w:t>
+        <w:t>Problem Statement</w:t>
       </w:r>
     </w:p>
     <w:p>
@@ -231,23 +224,7 @@
       </w:r>
       <w:proofErr w:type="spellEnd"/>
       <w:r>
-        <w:t xml:space="preserve"> </w:t>
-      </w:r>
-      <w:proofErr w:type="spellStart"/>
-      <w:r>
-        <w:t>testbench</w:t>
-      </w:r>
-      <w:proofErr w:type="spellEnd"/>
-      <w:r>
-        <w:t xml:space="preserve"> is built around SoC estimation hardware. The </w:t>
-      </w:r>
-      <w:proofErr w:type="spellStart"/>
-      <w:r>
-        <w:t>testbench</w:t>
-      </w:r>
-      <w:proofErr w:type="spellEnd"/>
-      <w:r>
-        <w:t xml:space="preserve"> provides stimulus and observes the functioning of the hardware and writes out data files in CSV format.</w:t>
+        <w:t xml:space="preserve"> testbench is built around SoC estimation hardware. The testbench provides stimulus and observes the functioning of the hardware and writes out data files in CSV format.</w:t>
       </w:r>
     </w:p>
     <w:p>
@@ -296,6 +273,34 @@
       </w:r>
     </w:p>
     <w:p>
+      <w:r>
+        <w:t>For the project, I will address one phase of the BMS/SoC problem – namely, making accurate prediction of the battery’s “</w:t>
+      </w:r>
+      <w:r>
+        <w:rPr>
+          <w:i/>
+          <w:iCs/>
+        </w:rPr>
+        <w:t>first SoC</w:t>
+      </w:r>
+      <w:r>
+        <w:t xml:space="preserve">” – when a device is powered-on via a battery for the first time. The continuous estimation of SoC during normal operation of a device is critically dependent on accurate estimation of the first </w:t>
+      </w:r>
+      <w:proofErr w:type="spellStart"/>
+      <w:r>
+        <w:t>SoC.</w:t>
+      </w:r>
+      <w:proofErr w:type="spellEnd"/>
+      <w:r>
+        <w:t xml:space="preserve"> That is because, in the event the first SoC is inaccurate, continuous SoC estimation cannot converge to the correct </w:t>
+      </w:r>
+      <w:proofErr w:type="spellStart"/>
+      <w:r>
+        <w:t>SoC.</w:t>
+      </w:r>
+      <w:proofErr w:type="spellEnd"/>
+    </w:p>
+    <w:p>
       <w:pPr>
         <w:pStyle w:val="Subtitle"/>
         <w:rPr>
@@ -317,6 +322,7 @@
           <w:sz w:val="28"/>
           <w:szCs w:val="28"/>
         </w:rPr>
+        <w:lastRenderedPageBreak/>
         <w:t>Metrics</w:t>
       </w:r>
     </w:p>
@@ -390,17 +396,25 @@
         <w:t>=0.</w:t>
       </w:r>
       <w:r>
-        <w:t>0 is a model that always predicts the mean of the target variable</w:t>
+        <w:t xml:space="preserve">0 </w:t>
+      </w:r>
+      <w:r>
+        <w:t>(w</w:t>
+      </w:r>
+      <w:r>
+        <w:t xml:space="preserve">orst </w:t>
+      </w:r>
+      <w:r>
+        <w:t xml:space="preserve">score) </w:t>
+      </w:r>
+      <w:r>
+        <w:t>is a model that always predicts the mean of the target variable</w:t>
       </w:r>
       <w:r>
         <w:t xml:space="preserve">. </w:t>
       </w:r>
       <w:r>
-        <w:t xml:space="preserve">On the </w:t>
-      </w:r>
-      <w:r>
-        <w:lastRenderedPageBreak/>
-        <w:t>other hand, a</w:t>
+        <w:t>On the other hand, a</w:t>
       </w:r>
       <w:r>
         <w:t xml:space="preserve"> model with an </w:t>
@@ -415,7 +429,13 @@
         <w:t>2</w:t>
       </w:r>
       <w:r>
-        <w:t xml:space="preserve">=1.0 is </w:t>
+        <w:t xml:space="preserve">=1.0 </w:t>
+      </w:r>
+      <w:r>
+        <w:t xml:space="preserve">(best score) </w:t>
+      </w:r>
+      <w:r>
+        <w:t xml:space="preserve">is </w:t>
       </w:r>
       <w:r>
         <w:t>one</w:t>
@@ -575,18 +595,34 @@
     </w:p>
     <w:p>
       <w:r>
+        <w:rPr>
+          <w:b/>
+          <w:bCs/>
+        </w:rPr>
+        <w:t>Fig</w:t>
+      </w:r>
+      <w:r>
+        <w:rPr>
+          <w:b/>
+          <w:bCs/>
+        </w:rPr>
+        <w:t>.</w:t>
+      </w:r>
+      <w:r>
+        <w:rPr>
+          <w:b/>
+          <w:bCs/>
+        </w:rPr>
+        <w:t xml:space="preserve"> 1:</w:t>
+      </w:r>
+      <w:r>
+        <w:t xml:space="preserve"> </w:t>
+      </w:r>
+      <w:r>
         <w:t xml:space="preserve">These three features and the target variable </w:t>
       </w:r>
       <w:r>
-        <w:t>(</w:t>
-      </w:r>
-      <w:proofErr w:type="spellStart"/>
-      <w:r>
-        <w:t>socMon</w:t>
-      </w:r>
-      <w:proofErr w:type="spellEnd"/>
-      <w:r>
-        <w:t xml:space="preserve">) </w:t>
+        <w:t xml:space="preserve">(socMon) </w:t>
       </w:r>
       <w:r>
         <w:t xml:space="preserve">are generated using hardware simulations. </w:t>
@@ -778,6 +814,30 @@
     </w:p>
     <w:p>
       <w:r>
+        <w:rPr>
+          <w:b/>
+          <w:bCs/>
+        </w:rPr>
+        <w:t>Fig</w:t>
+      </w:r>
+      <w:r>
+        <w:rPr>
+          <w:b/>
+          <w:bCs/>
+        </w:rPr>
+        <w:t>.</w:t>
+      </w:r>
+      <w:r>
+        <w:rPr>
+          <w:b/>
+          <w:bCs/>
+        </w:rPr>
+        <w:t xml:space="preserve"> 2:</w:t>
+      </w:r>
+      <w:r>
+        <w:t xml:space="preserve"> </w:t>
+      </w:r>
+      <w:r>
         <w:t>Here are statistical characteristics of the features and target:</w:t>
       </w:r>
     </w:p>
@@ -855,34 +915,755 @@
       <w:pPr>
         <w:pStyle w:val="Subtitle"/>
       </w:pPr>
-      <w:bookmarkStart w:id="0" w:name="_GoBack"/>
-      <w:bookmarkEnd w:id="0"/>
-      <w:r>
+      <w:r>
+        <w:rPr>
+          <w:sz w:val="28"/>
+          <w:szCs w:val="24"/>
+        </w:rPr>
         <w:t>Exploratory Visualization</w:t>
       </w:r>
     </w:p>
+    <w:p>
+      <w:r>
+        <w:rPr>
+          <w:b/>
+          <w:bCs/>
+        </w:rPr>
+        <w:t>Fig</w:t>
+      </w:r>
+      <w:r>
+        <w:rPr>
+          <w:b/>
+          <w:bCs/>
+        </w:rPr>
+        <w:t>.</w:t>
+      </w:r>
+      <w:r>
+        <w:rPr>
+          <w:b/>
+          <w:bCs/>
+        </w:rPr>
+        <w:t xml:space="preserve"> </w:t>
+      </w:r>
+      <w:r>
+        <w:rPr>
+          <w:b/>
+          <w:bCs/>
+        </w:rPr>
+        <w:t>3:</w:t>
+      </w:r>
+      <w:r>
+        <w:t xml:space="preserve"> In t</w:t>
+      </w:r>
+      <w:r>
+        <w:t>he figure below</w:t>
+      </w:r>
+      <w:r>
+        <w:t>, I have plotted each feature on individual x-axes with the target socMon on y-axis. One can see the strong or subtle influence of each feature on the target. It also shows the direct or inverse relation between</w:t>
+      </w:r>
+      <w:r>
+        <w:t xml:space="preserve"> </w:t>
+      </w:r>
+      <w:r>
+        <w:t>each feature and target</w:t>
+      </w:r>
+      <w:r>
+        <w:t>.</w:t>
+      </w:r>
+    </w:p>
+    <w:tbl>
+      <w:tblPr>
+        <w:tblStyle w:val="TableGrid"/>
+        <w:tblW w:w="9565" w:type="dxa"/>
+        <w:tblLook w:val="04A0" w:firstRow="1" w:lastRow="0" w:firstColumn="1" w:lastColumn="0" w:noHBand="0" w:noVBand="1"/>
+      </w:tblPr>
+      <w:tblGrid>
+        <w:gridCol w:w="9576"/>
+      </w:tblGrid>
+      <w:tr>
+        <w:trPr>
+          <w:trHeight w:val="5730"/>
+        </w:trPr>
+        <w:tc>
+          <w:tcPr>
+            <w:tcW w:w="9565" w:type="dxa"/>
+          </w:tcPr>
+          <w:p>
+            <w:r>
+              <w:rPr>
+                <w:noProof/>
+              </w:rPr>
+              <w:drawing>
+                <wp:inline distT="0" distB="0" distL="0" distR="0" wp14:anchorId="3D694C6B" wp14:editId="34D0BB12">
+                  <wp:extent cx="5943600" cy="3540557"/>
+                  <wp:effectExtent l="0" t="0" r="0" b="3175"/>
+                  <wp:docPr id="7" name="Picture 7"/>
+                  <wp:cNvGraphicFramePr>
+                    <a:graphicFrameLocks xmlns:a="http://schemas.openxmlformats.org/drawingml/2006/main" noChangeAspect="1"/>
+                  </wp:cNvGraphicFramePr>
+                  <a:graphic xmlns:a="http://schemas.openxmlformats.org/drawingml/2006/main">
+                    <a:graphicData uri="http://schemas.openxmlformats.org/drawingml/2006/picture">
+                      <pic:pic xmlns:pic="http://schemas.openxmlformats.org/drawingml/2006/picture">
+                        <pic:nvPicPr>
+                          <pic:cNvPr id="1" name=""/>
+                          <pic:cNvPicPr/>
+                        </pic:nvPicPr>
+                        <pic:blipFill>
+                          <a:blip r:embed="rId9"/>
+                          <a:stretch>
+                            <a:fillRect/>
+                          </a:stretch>
+                        </pic:blipFill>
+                        <pic:spPr>
+                          <a:xfrm>
+                            <a:off x="0" y="0"/>
+                            <a:ext cx="5963703" cy="3552532"/>
+                          </a:xfrm>
+                          <a:prstGeom prst="rect">
+                            <a:avLst/>
+                          </a:prstGeom>
+                        </pic:spPr>
+                      </pic:pic>
+                    </a:graphicData>
+                  </a:graphic>
+                </wp:inline>
+              </w:drawing>
+            </w:r>
+          </w:p>
+        </w:tc>
+      </w:tr>
+    </w:tbl>
     <w:p/>
+    <w:p>
+      <w:pPr>
+        <w:rPr>
+          <w:b/>
+          <w:bCs/>
+        </w:rPr>
+      </w:pPr>
+      <w:r>
+        <w:rPr>
+          <w:b/>
+          <w:bCs/>
+        </w:rPr>
+        <w:br w:type="page"/>
+      </w:r>
+    </w:p>
+    <w:p>
+      <w:r>
+        <w:rPr>
+          <w:b/>
+          <w:bCs/>
+        </w:rPr>
+        <w:lastRenderedPageBreak/>
+        <w:t>Fig</w:t>
+      </w:r>
+      <w:r>
+        <w:rPr>
+          <w:b/>
+          <w:bCs/>
+        </w:rPr>
+        <w:t>.</w:t>
+      </w:r>
+      <w:r>
+        <w:rPr>
+          <w:b/>
+          <w:bCs/>
+        </w:rPr>
+        <w:t xml:space="preserve"> 4:</w:t>
+      </w:r>
+      <w:r>
+        <w:t xml:space="preserve"> In the plots below, a subset of the data is used. All data-points which satisfy the following condition are removed: (</w:t>
+      </w:r>
+      <w:proofErr w:type="spellStart"/>
+      <w:r>
+        <w:rPr>
+          <w:rFonts w:ascii="Courier New" w:hAnsi="Courier New" w:cs="Courier New"/>
+        </w:rPr>
+        <w:t>ibatt</w:t>
+      </w:r>
+      <w:proofErr w:type="spellEnd"/>
+      <w:r>
+        <w:rPr>
+          <w:rFonts w:ascii="Courier New" w:hAnsi="Courier New" w:cs="Courier New"/>
+        </w:rPr>
+        <w:t xml:space="preserve"> &lt; 0.3 &amp; </w:t>
+      </w:r>
+      <w:proofErr w:type="spellStart"/>
+      <w:r>
+        <w:rPr>
+          <w:rFonts w:ascii="Courier New" w:hAnsi="Courier New" w:cs="Courier New"/>
+        </w:rPr>
+        <w:t>ibatt</w:t>
+      </w:r>
+      <w:proofErr w:type="spellEnd"/>
+      <w:r>
+        <w:rPr>
+          <w:rFonts w:ascii="Courier New" w:hAnsi="Courier New" w:cs="Courier New"/>
+        </w:rPr>
+        <w:t xml:space="preserve"> &gt; 0.5</w:t>
+      </w:r>
+      <w:r>
+        <w:t xml:space="preserve">).  It is seen that while the relation with </w:t>
+      </w:r>
+      <w:proofErr w:type="spellStart"/>
+      <w:r>
+        <w:t>vbatt</w:t>
+      </w:r>
+      <w:proofErr w:type="spellEnd"/>
+      <w:r>
+        <w:t xml:space="preserve"> and </w:t>
+      </w:r>
+      <w:proofErr w:type="spellStart"/>
+      <w:r>
+        <w:t>tempr</w:t>
+      </w:r>
+      <w:proofErr w:type="spellEnd"/>
+      <w:r>
+        <w:t xml:space="preserve"> are similar to the full-data plots, the relation with </w:t>
+      </w:r>
+      <w:proofErr w:type="spellStart"/>
+      <w:r>
+        <w:t>ibatt</w:t>
+      </w:r>
+      <w:proofErr w:type="spellEnd"/>
+      <w:r>
+        <w:t xml:space="preserve"> has become even more subtle. This gives an indication of the nature of non-linearity inherent to the SoC estimation problem.</w:t>
+      </w:r>
+    </w:p>
+    <w:tbl>
+      <w:tblPr>
+        <w:tblStyle w:val="TableGrid"/>
+        <w:tblW w:w="9614" w:type="dxa"/>
+        <w:tblLook w:val="04A0" w:firstRow="1" w:lastRow="0" w:firstColumn="1" w:lastColumn="0" w:noHBand="0" w:noVBand="1"/>
+      </w:tblPr>
+      <w:tblGrid>
+        <w:gridCol w:w="9614"/>
+      </w:tblGrid>
+      <w:tr>
+        <w:trPr>
+          <w:trHeight w:val="5594"/>
+        </w:trPr>
+        <w:tc>
+          <w:tcPr>
+            <w:tcW w:w="9614" w:type="dxa"/>
+          </w:tcPr>
+          <w:p>
+            <w:r>
+              <w:rPr>
+                <w:noProof/>
+              </w:rPr>
+              <w:drawing>
+                <wp:inline distT="0" distB="0" distL="0" distR="0" wp14:anchorId="605A4D59" wp14:editId="1953DD39">
+                  <wp:extent cx="5943600" cy="3489351"/>
+                  <wp:effectExtent l="0" t="0" r="0" b="0"/>
+                  <wp:docPr id="8" name="Picture 8"/>
+                  <wp:cNvGraphicFramePr>
+                    <a:graphicFrameLocks xmlns:a="http://schemas.openxmlformats.org/drawingml/2006/main" noChangeAspect="1"/>
+                  </wp:cNvGraphicFramePr>
+                  <a:graphic xmlns:a="http://schemas.openxmlformats.org/drawingml/2006/main">
+                    <a:graphicData uri="http://schemas.openxmlformats.org/drawingml/2006/picture">
+                      <pic:pic xmlns:pic="http://schemas.openxmlformats.org/drawingml/2006/picture">
+                        <pic:nvPicPr>
+                          <pic:cNvPr id="1" name=""/>
+                          <pic:cNvPicPr/>
+                        </pic:nvPicPr>
+                        <pic:blipFill>
+                          <a:blip r:embed="rId10"/>
+                          <a:stretch>
+                            <a:fillRect/>
+                          </a:stretch>
+                        </pic:blipFill>
+                        <pic:spPr>
+                          <a:xfrm>
+                            <a:off x="0" y="0"/>
+                            <a:ext cx="5949841" cy="3493015"/>
+                          </a:xfrm>
+                          <a:prstGeom prst="rect">
+                            <a:avLst/>
+                          </a:prstGeom>
+                        </pic:spPr>
+                      </pic:pic>
+                    </a:graphicData>
+                  </a:graphic>
+                </wp:inline>
+              </w:drawing>
+            </w:r>
+          </w:p>
+        </w:tc>
+      </w:tr>
+    </w:tbl>
+    <w:p>
+      <w:r>
+        <w:rPr>
+          <w:b/>
+          <w:bCs/>
+        </w:rPr>
+        <w:t>Note:</w:t>
+      </w:r>
+      <w:r>
+        <w:t xml:space="preserve"> the subset used for this plot is only for initial exploratory purposes and not for model development.</w:t>
+      </w:r>
+    </w:p>
     <w:p/>
     <w:p>
       <w:pPr>
         <w:pStyle w:val="Subtitle"/>
-      </w:pPr>
-      <w:r>
+        <w:rPr>
+          <w:sz w:val="28"/>
+          <w:szCs w:val="24"/>
+        </w:rPr>
+      </w:pPr>
+      <w:r>
+        <w:rPr>
+          <w:sz w:val="28"/>
+          <w:szCs w:val="24"/>
+        </w:rPr>
         <w:t>Algorithms and Techniques</w:t>
       </w:r>
     </w:p>
+    <w:p>
+      <w:r>
+        <w:t xml:space="preserve">A Deep Learning model is proposed for this problem. It will be a Fully Connected MLP type. Given the size of the dataset and </w:t>
+      </w:r>
+      <w:r>
+        <w:t xml:space="preserve">that </w:t>
+      </w:r>
+      <w:r>
+        <w:t>MLPs are known to work well for regression problems, it is decided to go with this type.</w:t>
+      </w:r>
+    </w:p>
+    <w:p>
+      <w:r>
+        <w:t xml:space="preserve">The following hyperparameters can be tuned during </w:t>
+      </w:r>
+      <w:r>
+        <w:t xml:space="preserve">the </w:t>
+      </w:r>
+      <w:r>
+        <w:t>search for the best model:</w:t>
+      </w:r>
+    </w:p>
+    <w:p>
+      <w:pPr>
+        <w:pStyle w:val="ListParagraph"/>
+        <w:numPr>
+          <w:ilvl w:val="0"/>
+          <w:numId w:val="5"/>
+        </w:numPr>
+      </w:pPr>
+      <w:r>
+        <w:t>Epochs</w:t>
+      </w:r>
+    </w:p>
+    <w:p>
+      <w:pPr>
+        <w:pStyle w:val="ListParagraph"/>
+        <w:numPr>
+          <w:ilvl w:val="0"/>
+          <w:numId w:val="5"/>
+        </w:numPr>
+      </w:pPr>
+      <w:r>
+        <w:t xml:space="preserve">Batch size – the number of data-points to use for one feedforward-backprop step in each epoch. Example: Say </w:t>
+      </w:r>
+      <w:proofErr w:type="spellStart"/>
+      <w:r>
+        <w:t>X_train</w:t>
+      </w:r>
+      <w:proofErr w:type="spellEnd"/>
+      <w:r>
+        <w:t xml:space="preserve">=1000, and </w:t>
+      </w:r>
+      <w:proofErr w:type="spellStart"/>
+      <w:r>
+        <w:t>batch_size</w:t>
+      </w:r>
+      <w:proofErr w:type="spellEnd"/>
+      <w:r>
+        <w:t xml:space="preserve">=10, there will be 1000/10=100 </w:t>
+      </w:r>
+      <w:proofErr w:type="spellStart"/>
+      <w:r>
+        <w:t>ff-bp</w:t>
+      </w:r>
+      <w:proofErr w:type="spellEnd"/>
+      <w:r>
+        <w:t xml:space="preserve"> iterations </w:t>
+      </w:r>
+      <w:r>
+        <w:t xml:space="preserve">(of 10 samples) </w:t>
+      </w:r>
+      <w:r>
+        <w:t>per epoch to arrive at the weights/bias set. For a given problem, it is an experimental (</w:t>
+      </w:r>
+      <w:proofErr w:type="spellStart"/>
+      <w:r>
+        <w:t>hyperparam</w:t>
+      </w:r>
+      <w:proofErr w:type="spellEnd"/>
+      <w:r>
+        <w:t xml:space="preserve"> search) process to arrive at an optimal </w:t>
+      </w:r>
+      <w:proofErr w:type="spellStart"/>
+      <w:r>
+        <w:t>batch_size</w:t>
+      </w:r>
+      <w:proofErr w:type="spellEnd"/>
+      <w:r>
+        <w:t>.</w:t>
+      </w:r>
+    </w:p>
+    <w:p>
+      <w:pPr>
+        <w:pStyle w:val="ListParagraph"/>
+        <w:numPr>
+          <w:ilvl w:val="0"/>
+          <w:numId w:val="5"/>
+        </w:numPr>
+      </w:pPr>
+      <w:r>
+        <w:t xml:space="preserve">Optimizer – </w:t>
+      </w:r>
+      <w:r>
+        <w:t>Stochastic Gradient Descent (</w:t>
+      </w:r>
+      <w:proofErr w:type="spellStart"/>
+      <w:r>
+        <w:t>sgd</w:t>
+      </w:r>
+      <w:proofErr w:type="spellEnd"/>
+      <w:r>
+        <w:t>)</w:t>
+      </w:r>
+    </w:p>
+    <w:p>
+      <w:pPr>
+        <w:pStyle w:val="ListParagraph"/>
+        <w:numPr>
+          <w:ilvl w:val="0"/>
+          <w:numId w:val="5"/>
+        </w:numPr>
+      </w:pPr>
+      <w:r>
+        <w:t>Learning rat</w:t>
+      </w:r>
+      <w:r>
+        <w:t xml:space="preserve">e and </w:t>
+      </w:r>
+      <w:r>
+        <w:t>Decay</w:t>
+      </w:r>
+    </w:p>
+    <w:p>
+      <w:pPr>
+        <w:pStyle w:val="ListParagraph"/>
+        <w:numPr>
+          <w:ilvl w:val="0"/>
+          <w:numId w:val="5"/>
+        </w:numPr>
+      </w:pPr>
+      <w:r>
+        <w:t>Momentum</w:t>
+      </w:r>
+      <w:r>
+        <w:t xml:space="preserve"> – to avoid local minima</w:t>
+      </w:r>
+    </w:p>
+    <w:p>
+      <w:pPr>
+        <w:ind w:left="360"/>
+      </w:pPr>
+    </w:p>
+    <w:p>
+      <w:r>
+        <w:lastRenderedPageBreak/>
+        <w:t>Tuning of the Fully Connected network architecture:</w:t>
+      </w:r>
+    </w:p>
+    <w:p>
+      <w:pPr>
+        <w:pStyle w:val="ListParagraph"/>
+        <w:numPr>
+          <w:ilvl w:val="0"/>
+          <w:numId w:val="5"/>
+        </w:numPr>
+      </w:pPr>
+      <w:r>
+        <w:t>A wide vs. deep network</w:t>
+      </w:r>
+    </w:p>
+    <w:p>
+      <w:pPr>
+        <w:pStyle w:val="ListParagraph"/>
+        <w:numPr>
+          <w:ilvl w:val="0"/>
+          <w:numId w:val="5"/>
+        </w:numPr>
+      </w:pPr>
+      <w:r>
+        <w:t>Dropout – to avoid overfitting</w:t>
+      </w:r>
+    </w:p>
+    <w:p>
+      <w:pPr>
+        <w:pStyle w:val="ListParagraph"/>
+        <w:numPr>
+          <w:ilvl w:val="0"/>
+          <w:numId w:val="5"/>
+        </w:numPr>
+      </w:pPr>
+      <w:r>
+        <w:t>Weights initialization</w:t>
+      </w:r>
+    </w:p>
+    <w:p>
+      <w:pPr>
+        <w:pStyle w:val="ListParagraph"/>
+        <w:numPr>
+          <w:ilvl w:val="0"/>
+          <w:numId w:val="5"/>
+        </w:numPr>
+      </w:pPr>
+      <w:r>
+        <w:t xml:space="preserve">Activation: </w:t>
+      </w:r>
+      <w:proofErr w:type="spellStart"/>
+      <w:r>
+        <w:t>relu</w:t>
+      </w:r>
+      <w:proofErr w:type="spellEnd"/>
+      <w:r>
+        <w:t xml:space="preserve"> will be used because </w:t>
+      </w:r>
+      <w:r>
+        <w:t>it</w:t>
+      </w:r>
+      <w:r>
+        <w:t xml:space="preserve"> is a continuous function; and given we are solving a regression problem, a continuous activation function is appropriate.</w:t>
+      </w:r>
+    </w:p>
     <w:p/>
-    <w:p/>
     <w:p>
       <w:pPr>
         <w:pStyle w:val="Subtitle"/>
-      </w:pPr>
-      <w:r>
+        <w:rPr>
+          <w:sz w:val="28"/>
+          <w:szCs w:val="24"/>
+        </w:rPr>
+      </w:pPr>
+      <w:r>
+        <w:rPr>
+          <w:sz w:val="28"/>
+          <w:szCs w:val="24"/>
+        </w:rPr>
         <w:t>Benchmark</w:t>
       </w:r>
     </w:p>
-    <w:p/>
-    <w:p>
+    <w:p>
+      <w:r>
+        <w:t xml:space="preserve">A linear model </w:t>
+      </w:r>
+      <w:r>
+        <w:t>that uses</w:t>
+      </w:r>
+      <w:r>
+        <w:t xml:space="preserve"> the most correlated feature from Fig. 3 and Fig. 4</w:t>
+      </w:r>
+      <w:r>
+        <w:t xml:space="preserve"> will be </w:t>
+      </w:r>
+      <w:r>
+        <w:t>developed</w:t>
+      </w:r>
+      <w:r>
+        <w:t xml:space="preserve"> to model the target. The voltage at the terminals of a battery is the best indicator of the energy stored inside the battery. </w:t>
+      </w:r>
+      <w:proofErr w:type="spellStart"/>
+      <w:r>
+        <w:t>Scikit’s</w:t>
+      </w:r>
+      <w:proofErr w:type="spellEnd"/>
+      <w:r>
+        <w:t xml:space="preserve"> </w:t>
+      </w:r>
+      <w:proofErr w:type="spellStart"/>
+      <w:r>
+        <w:t>linear_</w:t>
+      </w:r>
+      <w:proofErr w:type="gramStart"/>
+      <w:r>
+        <w:t>model.LinearRegression</w:t>
+      </w:r>
+      <w:proofErr w:type="spellEnd"/>
+      <w:proofErr w:type="gramEnd"/>
+      <w:r>
+        <w:t>()</w:t>
+      </w:r>
+      <w:r>
+        <w:t xml:space="preserve"> was used for the benchmark.</w:t>
+      </w:r>
+    </w:p>
+    <w:p>
+      <w:r>
+        <w:t>This model resulted in the following metrics-</w:t>
+      </w:r>
+    </w:p>
+    <w:p>
+      <w:pPr>
+        <w:pStyle w:val="ListParagraph"/>
+        <w:numPr>
+          <w:ilvl w:val="1"/>
+          <w:numId w:val="5"/>
+        </w:numPr>
+      </w:pPr>
+      <w:r>
+        <w:t>MSE = 0.961 and</w:t>
+      </w:r>
+    </w:p>
+    <w:p>
+      <w:pPr>
+        <w:pStyle w:val="ListParagraph"/>
+        <w:numPr>
+          <w:ilvl w:val="1"/>
+          <w:numId w:val="5"/>
+        </w:numPr>
+      </w:pPr>
+      <w:r>
+        <w:t>R</w:t>
+      </w:r>
+      <w:r>
+        <w:rPr>
+          <w:vertAlign w:val="superscript"/>
+        </w:rPr>
+        <w:t>2</w:t>
+      </w:r>
+      <w:r>
+        <w:t xml:space="preserve"> = 0.066</w:t>
+      </w:r>
+    </w:p>
+    <w:p>
+      <w:r>
+        <w:rPr>
+          <w:b/>
+          <w:bCs/>
+        </w:rPr>
+        <w:t>Fig. 5</w:t>
+      </w:r>
+      <w:r>
+        <w:rPr>
+          <w:b/>
+          <w:bCs/>
+        </w:rPr>
+        <w:t xml:space="preserve"> </w:t>
+      </w:r>
+      <w:r>
+        <w:t>Benchmark model performance visualization</w:t>
+      </w:r>
+    </w:p>
+    <w:p>
+      <w:r>
+        <w:rPr>
+          <w:noProof/>
+        </w:rPr>
+        <w:drawing>
+          <wp:inline distT="0" distB="0" distL="0" distR="0" wp14:anchorId="75202ECD" wp14:editId="4EDFE72B">
+            <wp:extent cx="4323283" cy="2846459"/>
+            <wp:effectExtent l="0" t="0" r="1270" b="0"/>
+            <wp:docPr id="2" name="Picture 2"/>
+            <wp:cNvGraphicFramePr>
+              <a:graphicFrameLocks xmlns:a="http://schemas.openxmlformats.org/drawingml/2006/main" noChangeAspect="1"/>
+            </wp:cNvGraphicFramePr>
+            <a:graphic xmlns:a="http://schemas.openxmlformats.org/drawingml/2006/main">
+              <a:graphicData uri="http://schemas.openxmlformats.org/drawingml/2006/picture">
+                <pic:pic xmlns:pic="http://schemas.openxmlformats.org/drawingml/2006/picture">
+                  <pic:nvPicPr>
+                    <pic:cNvPr id="1" name=""/>
+                    <pic:cNvPicPr/>
+                  </pic:nvPicPr>
+                  <pic:blipFill>
+                    <a:blip r:embed="rId11"/>
+                    <a:stretch>
+                      <a:fillRect/>
+                    </a:stretch>
+                  </pic:blipFill>
+                  <pic:spPr>
+                    <a:xfrm>
+                      <a:off x="0" y="0"/>
+                      <a:ext cx="4333286" cy="2853045"/>
+                    </a:xfrm>
+                    <a:prstGeom prst="rect">
+                      <a:avLst/>
+                    </a:prstGeom>
+                  </pic:spPr>
+                </pic:pic>
+              </a:graphicData>
+            </a:graphic>
+          </wp:inline>
+        </w:drawing>
+      </w:r>
+    </w:p>
+    <w:p>
+      <w:r>
+        <w:rPr>
+          <w:b/>
+          <w:bCs/>
+        </w:rPr>
+        <w:t>Note</w:t>
+      </w:r>
+      <w:r>
+        <w:rPr>
+          <w:b/>
+          <w:bCs/>
+        </w:rPr>
+        <w:t xml:space="preserve"> 1</w:t>
+      </w:r>
+      <w:r>
+        <w:rPr>
+          <w:b/>
+          <w:bCs/>
+        </w:rPr>
+        <w:t xml:space="preserve">: </w:t>
+      </w:r>
+      <w:r>
+        <w:t>Pre-processed data was used to develop the benchmark. Details about pre-processing are discussed next.</w:t>
+      </w:r>
+    </w:p>
+    <w:p>
+      <w:r>
+        <w:rPr>
+          <w:b/>
+          <w:bCs/>
+        </w:rPr>
+        <w:t>Note</w:t>
+      </w:r>
+      <w:r>
+        <w:rPr>
+          <w:b/>
+          <w:bCs/>
+        </w:rPr>
+        <w:t xml:space="preserve"> </w:t>
+      </w:r>
+      <w:r>
+        <w:rPr>
+          <w:b/>
+          <w:bCs/>
+        </w:rPr>
+        <w:t>2</w:t>
+      </w:r>
+      <w:r>
+        <w:rPr>
+          <w:b/>
+          <w:bCs/>
+        </w:rPr>
+        <w:t xml:space="preserve">: </w:t>
+      </w:r>
+      <w:r>
+        <w:t xml:space="preserve">Comparison of the benchmark and </w:t>
+      </w:r>
+      <w:r>
+        <w:t>best model is discussed in the Results section.</w:t>
+      </w:r>
       <w:r>
         <w:br w:type="page"/>
       </w:r>
@@ -912,20 +1693,33 @@
     <w:p>
       <w:pPr>
         <w:pStyle w:val="Subtitle"/>
-      </w:pPr>
-      <w:r>
-        <w:t xml:space="preserve">Data </w:t>
-      </w:r>
-      <w:r>
-        <w:t>Preprocessing</w:t>
+        <w:rPr>
+          <w:sz w:val="28"/>
+          <w:szCs w:val="24"/>
+        </w:rPr>
+      </w:pPr>
+      <w:r>
+        <w:rPr>
+          <w:sz w:val="28"/>
+          <w:szCs w:val="24"/>
+        </w:rPr>
+        <w:t>Data Preprocessing</w:t>
       </w:r>
     </w:p>
     <w:p/>
     <w:p>
       <w:pPr>
         <w:pStyle w:val="Subtitle"/>
-      </w:pPr>
-      <w:r>
+        <w:rPr>
+          <w:sz w:val="28"/>
+          <w:szCs w:val="24"/>
+        </w:rPr>
+      </w:pPr>
+      <w:r>
+        <w:rPr>
+          <w:sz w:val="28"/>
+          <w:szCs w:val="24"/>
+        </w:rPr>
         <w:t>Implementation</w:t>
       </w:r>
     </w:p>
@@ -933,11 +1727,21 @@
     <w:p>
       <w:pPr>
         <w:pStyle w:val="Subtitle"/>
-      </w:pPr>
-      <w:r>
+        <w:rPr>
+          <w:sz w:val="28"/>
+          <w:szCs w:val="24"/>
+        </w:rPr>
+      </w:pPr>
+      <w:bookmarkStart w:id="0" w:name="_GoBack"/>
+      <w:r>
+        <w:rPr>
+          <w:sz w:val="28"/>
+          <w:szCs w:val="24"/>
+        </w:rPr>
         <w:t>Refinement</w:t>
       </w:r>
     </w:p>
+    <w:bookmarkEnd w:id="0"/>
     <w:p/>
     <w:p/>
     <w:p/>
@@ -1340,6 +2144,118 @@
     </w:lvl>
   </w:abstractNum>
   <w:abstractNum w:abstractNumId="3" w15:restartNumberingAfterBreak="0">
+    <w:nsid w:val="37892FBF"/>
+    <w:multiLevelType w:val="hybridMultilevel"/>
+    <w:tmpl w:val="442CAB14"/>
+    <w:lvl w:ilvl="0" w:tplc="9C8E7120">
+      <w:numFmt w:val="bullet"/>
+      <w:lvlText w:val=""/>
+      <w:lvlJc w:val="left"/>
+      <w:pPr>
+        <w:ind w:left="720" w:hanging="360"/>
+      </w:pPr>
+      <w:rPr>
+        <w:rFonts w:ascii="Wingdings" w:eastAsiaTheme="minorHAnsi" w:hAnsi="Wingdings" w:cstheme="minorBidi" w:hint="default"/>
+      </w:rPr>
+    </w:lvl>
+    <w:lvl w:ilvl="1" w:tplc="04090003">
+      <w:start w:val="1"/>
+      <w:numFmt w:val="bullet"/>
+      <w:lvlText w:val="o"/>
+      <w:lvlJc w:val="left"/>
+      <w:pPr>
+        <w:ind w:left="1440" w:hanging="360"/>
+      </w:pPr>
+      <w:rPr>
+        <w:rFonts w:ascii="Courier New" w:hAnsi="Courier New" w:cs="Courier New" w:hint="default"/>
+      </w:rPr>
+    </w:lvl>
+    <w:lvl w:ilvl="2" w:tplc="04090005" w:tentative="1">
+      <w:start w:val="1"/>
+      <w:numFmt w:val="bullet"/>
+      <w:lvlText w:val=""/>
+      <w:lvlJc w:val="left"/>
+      <w:pPr>
+        <w:ind w:left="2160" w:hanging="360"/>
+      </w:pPr>
+      <w:rPr>
+        <w:rFonts w:ascii="Wingdings" w:hAnsi="Wingdings" w:hint="default"/>
+      </w:rPr>
+    </w:lvl>
+    <w:lvl w:ilvl="3" w:tplc="04090001" w:tentative="1">
+      <w:start w:val="1"/>
+      <w:numFmt w:val="bullet"/>
+      <w:lvlText w:val=""/>
+      <w:lvlJc w:val="left"/>
+      <w:pPr>
+        <w:ind w:left="2880" w:hanging="360"/>
+      </w:pPr>
+      <w:rPr>
+        <w:rFonts w:ascii="Symbol" w:hAnsi="Symbol" w:hint="default"/>
+      </w:rPr>
+    </w:lvl>
+    <w:lvl w:ilvl="4" w:tplc="04090003" w:tentative="1">
+      <w:start w:val="1"/>
+      <w:numFmt w:val="bullet"/>
+      <w:lvlText w:val="o"/>
+      <w:lvlJc w:val="left"/>
+      <w:pPr>
+        <w:ind w:left="3600" w:hanging="360"/>
+      </w:pPr>
+      <w:rPr>
+        <w:rFonts w:ascii="Courier New" w:hAnsi="Courier New" w:cs="Courier New" w:hint="default"/>
+      </w:rPr>
+    </w:lvl>
+    <w:lvl w:ilvl="5" w:tplc="04090005" w:tentative="1">
+      <w:start w:val="1"/>
+      <w:numFmt w:val="bullet"/>
+      <w:lvlText w:val=""/>
+      <w:lvlJc w:val="left"/>
+      <w:pPr>
+        <w:ind w:left="4320" w:hanging="360"/>
+      </w:pPr>
+      <w:rPr>
+        <w:rFonts w:ascii="Wingdings" w:hAnsi="Wingdings" w:hint="default"/>
+      </w:rPr>
+    </w:lvl>
+    <w:lvl w:ilvl="6" w:tplc="04090001" w:tentative="1">
+      <w:start w:val="1"/>
+      <w:numFmt w:val="bullet"/>
+      <w:lvlText w:val=""/>
+      <w:lvlJc w:val="left"/>
+      <w:pPr>
+        <w:ind w:left="5040" w:hanging="360"/>
+      </w:pPr>
+      <w:rPr>
+        <w:rFonts w:ascii="Symbol" w:hAnsi="Symbol" w:hint="default"/>
+      </w:rPr>
+    </w:lvl>
+    <w:lvl w:ilvl="7" w:tplc="04090003" w:tentative="1">
+      <w:start w:val="1"/>
+      <w:numFmt w:val="bullet"/>
+      <w:lvlText w:val="o"/>
+      <w:lvlJc w:val="left"/>
+      <w:pPr>
+        <w:ind w:left="5760" w:hanging="360"/>
+      </w:pPr>
+      <w:rPr>
+        <w:rFonts w:ascii="Courier New" w:hAnsi="Courier New" w:cs="Courier New" w:hint="default"/>
+      </w:rPr>
+    </w:lvl>
+    <w:lvl w:ilvl="8" w:tplc="04090005" w:tentative="1">
+      <w:start w:val="1"/>
+      <w:numFmt w:val="bullet"/>
+      <w:lvlText w:val=""/>
+      <w:lvlJc w:val="left"/>
+      <w:pPr>
+        <w:ind w:left="6480" w:hanging="360"/>
+      </w:pPr>
+      <w:rPr>
+        <w:rFonts w:ascii="Wingdings" w:hAnsi="Wingdings" w:hint="default"/>
+      </w:rPr>
+    </w:lvl>
+  </w:abstractNum>
+  <w:abstractNum w:abstractNumId="4" w15:restartNumberingAfterBreak="0">
     <w:nsid w:val="58F9043D"/>
     <w:multiLevelType w:val="hybridMultilevel"/>
     <w:tmpl w:val="05641172"/>
@@ -1429,13 +2345,16 @@
     <w:abstractNumId w:val="1"/>
   </w:num>
   <w:num w:numId="2">
-    <w:abstractNumId w:val="3"/>
+    <w:abstractNumId w:val="4"/>
   </w:num>
   <w:num w:numId="3">
     <w:abstractNumId w:val="0"/>
   </w:num>
   <w:num w:numId="4">
     <w:abstractNumId w:val="2"/>
+  </w:num>
+  <w:num w:numId="5">
+    <w:abstractNumId w:val="3"/>
   </w:num>
 </w:numbering>
 </file>
@@ -2271,7 +3190,7 @@
 </file>
 
 <file path=customXml/itemProps1.xml><?xml version="1.0" encoding="utf-8"?>
-<ds:datastoreItem xmlns:ds="http://schemas.openxmlformats.org/officeDocument/2006/customXml" ds:itemID="{9C7F97F7-476E-4742-81CD-419AC1E57BE2}">
+<ds:datastoreItem xmlns:ds="http://schemas.openxmlformats.org/officeDocument/2006/customXml" ds:itemID="{275B9412-40D3-4862-87B7-B39ACAB9C1B9}">
   <ds:schemaRefs>
     <ds:schemaRef ds:uri="http://schemas.openxmlformats.org/officeDocument/2006/bibliography"/>
   </ds:schemaRefs>

</xml_diff>

<commit_message>
completed report. Added pdf.
</commit_message>
<xml_diff>
--- a/Capstone Report.docx
+++ b/Capstone Report.docx
@@ -4,6 +4,13 @@
   <w:body>
     <w:sdt>
       <w:sdtPr>
+        <w:rPr>
+          <w:rFonts w:asciiTheme="minorHAnsi" w:eastAsiaTheme="minorHAnsi" w:hAnsiTheme="minorHAnsi" w:cstheme="minorBidi"/>
+          <w:spacing w:val="0"/>
+          <w:kern w:val="0"/>
+          <w:sz w:val="22"/>
+          <w:szCs w:val="20"/>
+        </w:rPr>
         <w:id w:val="618568042"/>
         <w:docPartObj>
           <w:docPartGallery w:val="Table of Contents"/>
@@ -12,17 +19,14 @@
       </w:sdtPr>
       <w:sdtEndPr>
         <w:rPr>
-          <w:rFonts w:asciiTheme="minorHAnsi" w:eastAsiaTheme="minorHAnsi" w:hAnsiTheme="minorHAnsi" w:cstheme="minorBidi"/>
           <w:b/>
           <w:bCs/>
           <w:noProof/>
-          <w:spacing w:val="0"/>
-          <w:kern w:val="0"/>
-          <w:sz w:val="22"/>
-          <w:szCs w:val="20"/>
         </w:rPr>
       </w:sdtEndPr>
       <w:sdtContent>
+        <w:bookmarkStart w:id="0" w:name="_GoBack" w:displacedByCustomXml="prev"/>
+        <w:bookmarkEnd w:id="0" w:displacedByCustomXml="prev"/>
         <w:p>
           <w:pPr>
             <w:pStyle w:val="Title"/>
@@ -145,7 +149,7 @@
           <w:r>
             <w:fldChar w:fldCharType="separate"/>
           </w:r>
-          <w:hyperlink w:anchor="_Toc508121029" w:history="1">
+          <w:hyperlink w:anchor="_Toc508186876" w:history="1">
             <w:r>
               <w:rPr>
                 <w:rStyle w:val="Hyperlink"/>
@@ -186,7 +190,7 @@
                 <w:noProof/>
                 <w:webHidden/>
               </w:rPr>
-              <w:instrText xml:space="preserve"> PAGEREF _Toc508121029 \h </w:instrText>
+              <w:instrText xml:space="preserve"> PAGEREF _Toc508186876 \h </w:instrText>
             </w:r>
             <w:r>
               <w:rPr>
@@ -228,7 +232,7 @@
               <w:noProof/>
             </w:rPr>
           </w:pPr>
-          <w:hyperlink w:anchor="_Toc508121030" w:history="1">
+          <w:hyperlink w:anchor="_Toc508186877" w:history="1">
             <w:r>
               <w:rPr>
                 <w:rStyle w:val="Hyperlink"/>
@@ -255,7 +259,7 @@
                 <w:noProof/>
                 <w:webHidden/>
               </w:rPr>
-              <w:instrText xml:space="preserve"> PAGEREF _Toc508121030 \h </w:instrText>
+              <w:instrText xml:space="preserve"> PAGEREF _Toc508186877 \h </w:instrText>
             </w:r>
             <w:r>
               <w:rPr>
@@ -297,7 +301,7 @@
               <w:noProof/>
             </w:rPr>
           </w:pPr>
-          <w:hyperlink w:anchor="_Toc508121031" w:history="1">
+          <w:hyperlink w:anchor="_Toc508186878" w:history="1">
             <w:r>
               <w:rPr>
                 <w:rStyle w:val="Hyperlink"/>
@@ -324,7 +328,7 @@
                 <w:noProof/>
                 <w:webHidden/>
               </w:rPr>
-              <w:instrText xml:space="preserve"> PAGEREF _Toc508121031 \h </w:instrText>
+              <w:instrText xml:space="preserve"> PAGEREF _Toc508186878 \h </w:instrText>
             </w:r>
             <w:r>
               <w:rPr>
@@ -366,7 +370,7 @@
               <w:noProof/>
             </w:rPr>
           </w:pPr>
-          <w:hyperlink w:anchor="_Toc508121032" w:history="1">
+          <w:hyperlink w:anchor="_Toc508186879" w:history="1">
             <w:r>
               <w:rPr>
                 <w:rStyle w:val="Hyperlink"/>
@@ -393,7 +397,7 @@
                 <w:noProof/>
                 <w:webHidden/>
               </w:rPr>
-              <w:instrText xml:space="preserve"> PAGEREF _Toc508121032 \h </w:instrText>
+              <w:instrText xml:space="preserve"> PAGEREF _Toc508186879 \h </w:instrText>
             </w:r>
             <w:r>
               <w:rPr>
@@ -436,7 +440,7 @@
               <w:noProof/>
             </w:rPr>
           </w:pPr>
-          <w:hyperlink w:anchor="_Toc508121033" w:history="1">
+          <w:hyperlink w:anchor="_Toc508186880" w:history="1">
             <w:r>
               <w:rPr>
                 <w:rStyle w:val="Hyperlink"/>
@@ -477,7 +481,7 @@
                 <w:noProof/>
                 <w:webHidden/>
               </w:rPr>
-              <w:instrText xml:space="preserve"> PAGEREF _Toc508121033 \h </w:instrText>
+              <w:instrText xml:space="preserve"> PAGEREF _Toc508186880 \h </w:instrText>
             </w:r>
             <w:r>
               <w:rPr>
@@ -519,7 +523,7 @@
               <w:noProof/>
             </w:rPr>
           </w:pPr>
-          <w:hyperlink w:anchor="_Toc508121034" w:history="1">
+          <w:hyperlink w:anchor="_Toc508186881" w:history="1">
             <w:r>
               <w:rPr>
                 <w:rStyle w:val="Hyperlink"/>
@@ -546,7 +550,7 @@
                 <w:noProof/>
                 <w:webHidden/>
               </w:rPr>
-              <w:instrText xml:space="preserve"> PAGEREF _Toc508121034 \h </w:instrText>
+              <w:instrText xml:space="preserve"> PAGEREF _Toc508186881 \h </w:instrText>
             </w:r>
             <w:r>
               <w:rPr>
@@ -588,7 +592,7 @@
               <w:noProof/>
             </w:rPr>
           </w:pPr>
-          <w:hyperlink w:anchor="_Toc508121035" w:history="1">
+          <w:hyperlink w:anchor="_Toc508186882" w:history="1">
             <w:r>
               <w:rPr>
                 <w:rStyle w:val="Hyperlink"/>
@@ -615,7 +619,7 @@
                 <w:noProof/>
                 <w:webHidden/>
               </w:rPr>
-              <w:instrText xml:space="preserve"> PAGEREF _Toc508121035 \h </w:instrText>
+              <w:instrText xml:space="preserve"> PAGEREF _Toc508186882 \h </w:instrText>
             </w:r>
             <w:r>
               <w:rPr>
@@ -657,7 +661,7 @@
               <w:noProof/>
             </w:rPr>
           </w:pPr>
-          <w:hyperlink w:anchor="_Toc508121036" w:history="1">
+          <w:hyperlink w:anchor="_Toc508186883" w:history="1">
             <w:r>
               <w:rPr>
                 <w:rStyle w:val="Hyperlink"/>
@@ -684,7 +688,7 @@
                 <w:noProof/>
                 <w:webHidden/>
               </w:rPr>
-              <w:instrText xml:space="preserve"> PAGEREF _Toc508121036 \h </w:instrText>
+              <w:instrText xml:space="preserve"> PAGEREF _Toc508186883 \h </w:instrText>
             </w:r>
             <w:r>
               <w:rPr>
@@ -726,7 +730,7 @@
               <w:noProof/>
             </w:rPr>
           </w:pPr>
-          <w:hyperlink w:anchor="_Toc508121037" w:history="1">
+          <w:hyperlink w:anchor="_Toc508186884" w:history="1">
             <w:r>
               <w:rPr>
                 <w:rStyle w:val="Hyperlink"/>
@@ -753,7 +757,7 @@
                 <w:noProof/>
                 <w:webHidden/>
               </w:rPr>
-              <w:instrText xml:space="preserve"> PAGEREF _Toc508121037 \h </w:instrText>
+              <w:instrText xml:space="preserve"> PAGEREF _Toc508186884 \h </w:instrText>
             </w:r>
             <w:r>
               <w:rPr>
@@ -796,7 +800,7 @@
               <w:noProof/>
             </w:rPr>
           </w:pPr>
-          <w:hyperlink w:anchor="_Toc508121038" w:history="1">
+          <w:hyperlink w:anchor="_Toc508186885" w:history="1">
             <w:r>
               <w:rPr>
                 <w:rStyle w:val="Hyperlink"/>
@@ -837,7 +841,7 @@
                 <w:noProof/>
                 <w:webHidden/>
               </w:rPr>
-              <w:instrText xml:space="preserve"> PAGEREF _Toc508121038 \h </w:instrText>
+              <w:instrText xml:space="preserve"> PAGEREF _Toc508186885 \h </w:instrText>
             </w:r>
             <w:r>
               <w:rPr>
@@ -879,7 +883,7 @@
               <w:noProof/>
             </w:rPr>
           </w:pPr>
-          <w:hyperlink w:anchor="_Toc508121039" w:history="1">
+          <w:hyperlink w:anchor="_Toc508186886" w:history="1">
             <w:r>
               <w:rPr>
                 <w:rStyle w:val="Hyperlink"/>
@@ -906,7 +910,7 @@
                 <w:noProof/>
                 <w:webHidden/>
               </w:rPr>
-              <w:instrText xml:space="preserve"> PAGEREF _Toc508121039 \h </w:instrText>
+              <w:instrText xml:space="preserve"> PAGEREF _Toc508186886 \h </w:instrText>
             </w:r>
             <w:r>
               <w:rPr>
@@ -948,7 +952,7 @@
               <w:noProof/>
             </w:rPr>
           </w:pPr>
-          <w:hyperlink w:anchor="_Toc508121040" w:history="1">
+          <w:hyperlink w:anchor="_Toc508186887" w:history="1">
             <w:r>
               <w:rPr>
                 <w:rStyle w:val="Hyperlink"/>
@@ -975,7 +979,7 @@
                 <w:noProof/>
                 <w:webHidden/>
               </w:rPr>
-              <w:instrText xml:space="preserve"> PAGEREF _Toc508121040 \h </w:instrText>
+              <w:instrText xml:space="preserve"> PAGEREF _Toc508186887 \h </w:instrText>
             </w:r>
             <w:r>
               <w:rPr>
@@ -1017,7 +1021,7 @@
               <w:noProof/>
             </w:rPr>
           </w:pPr>
-          <w:hyperlink w:anchor="_Toc508121041" w:history="1">
+          <w:hyperlink w:anchor="_Toc508186888" w:history="1">
             <w:r>
               <w:rPr>
                 <w:rStyle w:val="Hyperlink"/>
@@ -1044,7 +1048,7 @@
                 <w:noProof/>
                 <w:webHidden/>
               </w:rPr>
-              <w:instrText xml:space="preserve"> PAGEREF _Toc508121041 \h </w:instrText>
+              <w:instrText xml:space="preserve"> PAGEREF _Toc508186888 \h </w:instrText>
             </w:r>
             <w:r>
               <w:rPr>
@@ -1087,7 +1091,7 @@
               <w:noProof/>
             </w:rPr>
           </w:pPr>
-          <w:hyperlink w:anchor="_Toc508121042" w:history="1">
+          <w:hyperlink w:anchor="_Toc508186889" w:history="1">
             <w:r>
               <w:rPr>
                 <w:rStyle w:val="Hyperlink"/>
@@ -1128,7 +1132,7 @@
                 <w:noProof/>
                 <w:webHidden/>
               </w:rPr>
-              <w:instrText xml:space="preserve"> PAGEREF _Toc508121042 \h </w:instrText>
+              <w:instrText xml:space="preserve"> PAGEREF _Toc508186889 \h </w:instrText>
             </w:r>
             <w:r>
               <w:rPr>
@@ -1170,7 +1174,7 @@
               <w:noProof/>
             </w:rPr>
           </w:pPr>
-          <w:hyperlink w:anchor="_Toc508121043" w:history="1">
+          <w:hyperlink w:anchor="_Toc508186890" w:history="1">
             <w:r>
               <w:rPr>
                 <w:rStyle w:val="Hyperlink"/>
@@ -1197,7 +1201,7 @@
                 <w:noProof/>
                 <w:webHidden/>
               </w:rPr>
-              <w:instrText xml:space="preserve"> PAGEREF _Toc508121043 \h </w:instrText>
+              <w:instrText xml:space="preserve"> PAGEREF _Toc508186890 \h </w:instrText>
             </w:r>
             <w:r>
               <w:rPr>
@@ -1239,7 +1243,7 @@
               <w:noProof/>
             </w:rPr>
           </w:pPr>
-          <w:hyperlink w:anchor="_Toc508121044" w:history="1">
+          <w:hyperlink w:anchor="_Toc508186891" w:history="1">
             <w:r>
               <w:rPr>
                 <w:rStyle w:val="Hyperlink"/>
@@ -1266,7 +1270,7 @@
                 <w:noProof/>
                 <w:webHidden/>
               </w:rPr>
-              <w:instrText xml:space="preserve"> PAGEREF _Toc508121044 \h </w:instrText>
+              <w:instrText xml:space="preserve"> PAGEREF _Toc508186891 \h </w:instrText>
             </w:r>
             <w:r>
               <w:rPr>
@@ -1309,7 +1313,7 @@
               <w:noProof/>
             </w:rPr>
           </w:pPr>
-          <w:hyperlink w:anchor="_Toc508121045" w:history="1">
+          <w:hyperlink w:anchor="_Toc508186892" w:history="1">
             <w:r>
               <w:rPr>
                 <w:rStyle w:val="Hyperlink"/>
@@ -1350,7 +1354,7 @@
                 <w:noProof/>
                 <w:webHidden/>
               </w:rPr>
-              <w:instrText xml:space="preserve"> PAGEREF _Toc508121045 \h </w:instrText>
+              <w:instrText xml:space="preserve"> PAGEREF _Toc508186892 \h </w:instrText>
             </w:r>
             <w:r>
               <w:rPr>
@@ -1392,7 +1396,7 @@
               <w:noProof/>
             </w:rPr>
           </w:pPr>
-          <w:hyperlink w:anchor="_Toc508121046" w:history="1">
+          <w:hyperlink w:anchor="_Toc508186893" w:history="1">
             <w:r>
               <w:rPr>
                 <w:rStyle w:val="Hyperlink"/>
@@ -1419,7 +1423,7 @@
                 <w:noProof/>
                 <w:webHidden/>
               </w:rPr>
-              <w:instrText xml:space="preserve"> PAGEREF _Toc508121046 \h </w:instrText>
+              <w:instrText xml:space="preserve"> PAGEREF _Toc508186893 \h </w:instrText>
             </w:r>
             <w:r>
               <w:rPr>
@@ -1461,7 +1465,7 @@
               <w:noProof/>
             </w:rPr>
           </w:pPr>
-          <w:hyperlink w:anchor="_Toc508121047" w:history="1">
+          <w:hyperlink w:anchor="_Toc508186894" w:history="1">
             <w:r>
               <w:rPr>
                 <w:rStyle w:val="Hyperlink"/>
@@ -1488,7 +1492,7 @@
                 <w:noProof/>
                 <w:webHidden/>
               </w:rPr>
-              <w:instrText xml:space="preserve"> PAGEREF _Toc508121047 \h </w:instrText>
+              <w:instrText xml:space="preserve"> PAGEREF _Toc508186894 \h </w:instrText>
             </w:r>
             <w:r>
               <w:rPr>
@@ -1508,7 +1512,7 @@
                 <w:noProof/>
                 <w:webHidden/>
               </w:rPr>
-              <w:t>14</w:t>
+              <w:t>15</w:t>
             </w:r>
             <w:r>
               <w:rPr>
@@ -1530,7 +1534,7 @@
               <w:noProof/>
             </w:rPr>
           </w:pPr>
-          <w:hyperlink w:anchor="_Toc508121048" w:history="1">
+          <w:hyperlink w:anchor="_Toc508186895" w:history="1">
             <w:r>
               <w:rPr>
                 <w:rStyle w:val="Hyperlink"/>
@@ -1557,7 +1561,7 @@
                 <w:noProof/>
                 <w:webHidden/>
               </w:rPr>
-              <w:instrText xml:space="preserve"> PAGEREF _Toc508121048 \h </w:instrText>
+              <w:instrText xml:space="preserve"> PAGEREF _Toc508186895 \h </w:instrText>
             </w:r>
             <w:r>
               <w:rPr>
@@ -1619,7 +1623,7 @@
           <w:szCs w:val="36"/>
         </w:rPr>
       </w:pPr>
-      <w:bookmarkStart w:id="0" w:name="_Toc508121029"/>
+      <w:bookmarkStart w:id="1" w:name="_Toc508186876"/>
       <w:r>
         <w:rPr>
           <w:sz w:val="40"/>
@@ -1628,7 +1632,7 @@
         <w:lastRenderedPageBreak/>
         <w:t>Definition</w:t>
       </w:r>
-      <w:bookmarkEnd w:id="0"/>
+      <w:bookmarkEnd w:id="1"/>
     </w:p>
     <w:p>
       <w:pPr>
@@ -1638,7 +1642,7 @@
           <w:szCs w:val="24"/>
         </w:rPr>
       </w:pPr>
-      <w:bookmarkStart w:id="1" w:name="_Toc508121030"/>
+      <w:bookmarkStart w:id="2" w:name="_Toc508186877"/>
       <w:r>
         <w:rPr>
           <w:sz w:val="28"/>
@@ -1646,7 +1650,7 @@
         </w:rPr>
         <w:t>Project Overview</w:t>
       </w:r>
-      <w:bookmarkEnd w:id="1"/>
+      <w:bookmarkEnd w:id="2"/>
     </w:p>
     <w:p>
       <w:r>
@@ -1686,15 +1690,14 @@
       <w:r>
         <w:t xml:space="preserve">This project was inspired by </w:t>
       </w:r>
-      <w:r>
-        <w:rPr>
-          <w:u w:val="single"/>
-        </w:rPr>
-        <w:t>this IEEE publication</w:t>
-      </w:r>
-      <w:r>
-        <w:t xml:space="preserve"> (add link)</w:t>
-      </w:r>
+      <w:hyperlink r:id="rId8" w:tooltip="https://drive.google.com/file/d/0B9Ddq_1RzxjFMXRweGc4OUtTWVhjRjVkZldrZTFjZmN5WkUw/view?usp=drivesdk" w:history="1">
+        <w:r>
+          <w:rPr>
+            <w:rStyle w:val="Hyperlink"/>
+          </w:rPr>
+          <w:t>this IEEE publication</w:t>
+        </w:r>
+      </w:hyperlink>
       <w:r>
         <w:t>.</w:t>
       </w:r>
@@ -1716,7 +1719,7 @@
           <w:szCs w:val="24"/>
         </w:rPr>
       </w:pPr>
-      <w:bookmarkStart w:id="2" w:name="_Toc508121031"/>
+      <w:bookmarkStart w:id="3" w:name="_Toc508186878"/>
       <w:r>
         <w:rPr>
           <w:sz w:val="28"/>
@@ -1724,7 +1727,7 @@
         </w:rPr>
         <w:t>Problem Statement</w:t>
       </w:r>
-      <w:bookmarkEnd w:id="2"/>
+      <w:bookmarkEnd w:id="3"/>
     </w:p>
     <w:p>
       <w:r>
@@ -1743,15 +1746,7 @@
         </w:numPr>
       </w:pPr>
       <w:r>
-        <w:t xml:space="preserve">Generate data using hardware (RTL) simulations. This is a large task by itself. Briefly, a </w:t>
-      </w:r>
-      <w:proofErr w:type="spellStart"/>
-      <w:r>
-        <w:t>SystemVerilog</w:t>
-      </w:r>
-      <w:proofErr w:type="spellEnd"/>
-      <w:r>
-        <w:t xml:space="preserve"> testbench is built around SoC estimation hardware. The testbench provides stimulus and observes the functioning of the hardware and writes out data files in CSV format.</w:t>
+        <w:t>Generate data using hardware (RTL) simulations. This is a large task by itself. Briefly, a SystemVerilog testbench is built around SoC estimation hardware. The testbench provides stimulus and observes the functioning of the hardware and writes out data files in CSV format.</w:t>
       </w:r>
     </w:p>
     <w:p>
@@ -1811,21 +1806,8 @@
         <w:t>first SoC</w:t>
       </w:r>
       <w:r>
-        <w:t xml:space="preserve">” – when a device is powered-on via a battery for the first time. The continuous estimation of SoC during normal operation of a device is critically dependent on accurate estimation of the first </w:t>
-      </w:r>
-      <w:proofErr w:type="spellStart"/>
-      <w:r>
-        <w:t>SoC.</w:t>
-      </w:r>
-      <w:proofErr w:type="spellEnd"/>
-      <w:r>
-        <w:t xml:space="preserve"> That is because, in the event the first SoC is inaccurate, continuous SoC estimation cannot converge to the correct </w:t>
-      </w:r>
-      <w:proofErr w:type="spellStart"/>
-      <w:r>
-        <w:t>SoC.</w:t>
-      </w:r>
-      <w:proofErr w:type="spellEnd"/>
+        <w:t>” – when a device is powered-on via a battery for the first time. The continuous estimation of SoC during normal operation of a device is critically dependent on accurate estimation of the first SoC. That is because, in the event the first SoC is inaccurate, continuous SoC estimation cannot converge to the correct SoC.</w:t>
+      </w:r>
     </w:p>
     <w:p>
       <w:pPr>
@@ -1844,7 +1826,7 @@
           <w:szCs w:val="24"/>
         </w:rPr>
       </w:pPr>
-      <w:bookmarkStart w:id="3" w:name="_Toc508121032"/>
+      <w:bookmarkStart w:id="4" w:name="_Toc508186879"/>
       <w:r>
         <w:rPr>
           <w:sz w:val="28"/>
@@ -1852,7 +1834,7 @@
         </w:rPr>
         <w:t>Metrics</w:t>
       </w:r>
-      <w:bookmarkEnd w:id="3"/>
+      <w:bookmarkEnd w:id="4"/>
     </w:p>
     <w:p>
       <w:r>
@@ -1969,23 +1951,7 @@
         <w:t>one</w:t>
       </w:r>
       <w:r>
-        <w:t xml:space="preserve"> that perfectly predicts the target, in other words </w:t>
-      </w:r>
-      <w:proofErr w:type="spellStart"/>
-      <w:r>
-        <w:t>y_pred</w:t>
-      </w:r>
-      <w:proofErr w:type="spellEnd"/>
-      <w:r>
-        <w:t xml:space="preserve"> = </w:t>
-      </w:r>
-      <w:proofErr w:type="spellStart"/>
-      <w:r>
-        <w:t>y_test</w:t>
-      </w:r>
-      <w:proofErr w:type="spellEnd"/>
-      <w:r>
-        <w:t>.</w:t>
+        <w:t xml:space="preserve"> that perfectly predicts the target, in other words y_pred = y_test.</w:t>
       </w:r>
     </w:p>
     <w:p>
@@ -2068,7 +2034,7 @@
       <w:r>
         <w:br w:type="page"/>
       </w:r>
-      <w:bookmarkStart w:id="4" w:name="_Toc508121033"/>
+      <w:bookmarkStart w:id="5" w:name="_Toc508186880"/>
       <w:r>
         <w:rPr>
           <w:sz w:val="40"/>
@@ -2077,7 +2043,7 @@
         <w:lastRenderedPageBreak/>
         <w:t>Analysis</w:t>
       </w:r>
-      <w:bookmarkEnd w:id="4"/>
+      <w:bookmarkEnd w:id="5"/>
     </w:p>
     <w:p>
       <w:pPr>
@@ -2087,7 +2053,7 @@
           <w:szCs w:val="24"/>
         </w:rPr>
       </w:pPr>
-      <w:bookmarkStart w:id="5" w:name="_Toc508121034"/>
+      <w:bookmarkStart w:id="6" w:name="_Toc508186881"/>
       <w:r>
         <w:rPr>
           <w:sz w:val="28"/>
@@ -2095,35 +2061,11 @@
         </w:rPr>
         <w:t>Data Exploration</w:t>
       </w:r>
-      <w:bookmarkEnd w:id="5"/>
-    </w:p>
-    <w:p>
-      <w:r>
-        <w:t>There are only a few proxies/features that are directly measurable and can be thought of as good indicators of the energy stored inside a rechargeable battery. These features are the voltage measured at the battery terminals (</w:t>
-      </w:r>
-      <w:proofErr w:type="spellStart"/>
-      <w:r>
-        <w:t>vbatt</w:t>
-      </w:r>
-      <w:proofErr w:type="spellEnd"/>
-      <w:r>
-        <w:t>, volts), the current drawn from (or supplied to) a battery (</w:t>
-      </w:r>
-      <w:proofErr w:type="spellStart"/>
-      <w:r>
-        <w:t>ibatt</w:t>
-      </w:r>
-      <w:proofErr w:type="spellEnd"/>
-      <w:r>
-        <w:t>, amps) and the operating temperature (</w:t>
-      </w:r>
-      <w:proofErr w:type="spellStart"/>
-      <w:r>
-        <w:t>tempr</w:t>
-      </w:r>
-      <w:proofErr w:type="spellEnd"/>
-      <w:r>
-        <w:t>, Celsius).</w:t>
+      <w:bookmarkEnd w:id="6"/>
+    </w:p>
+    <w:p>
+      <w:r>
+        <w:t>There are only a few proxies/features that are directly measurable and can be thought of as good indicators of the energy stored inside a rechargeable battery. These features are the voltage measured at the battery terminals (vbatt, volts), the current drawn from (or supplied to) a battery (ibatt, amps) and the operating temperature (tempr, Celsius).</w:t>
       </w:r>
     </w:p>
     <w:p>
@@ -2200,7 +2142,7 @@
                           <pic:cNvPicPr/>
                         </pic:nvPicPr>
                         <pic:blipFill>
-                          <a:blip r:embed="rId8"/>
+                          <a:blip r:embed="rId9"/>
                           <a:stretch>
                             <a:fillRect/>
                           </a:stretch>
@@ -2254,7 +2196,7 @@
                           <pic:cNvPicPr/>
                         </pic:nvPicPr>
                         <pic:blipFill>
-                          <a:blip r:embed="rId9"/>
+                          <a:blip r:embed="rId10"/>
                           <a:stretch>
                             <a:fillRect/>
                           </a:stretch>
@@ -2294,30 +2236,18 @@
       <w:r>
         <w:t xml:space="preserve">, </w:t>
       </w:r>
-      <w:proofErr w:type="spellStart"/>
-      <w:r>
-        <w:t>etc</w:t>
-      </w:r>
-      <w:proofErr w:type="spellEnd"/>
+      <w:r>
+        <w:t>etc.</w:t>
+      </w:r>
       <w:r>
         <w:t>) to result in actual v</w:t>
       </w:r>
       <w:r>
-        <w:t>/</w:t>
-      </w:r>
-      <w:proofErr w:type="spellStart"/>
-      <w:r>
-        <w:t>i</w:t>
-      </w:r>
-      <w:proofErr w:type="spellEnd"/>
-      <w:r>
-        <w:t>/</w:t>
-      </w:r>
-      <w:proofErr w:type="spellStart"/>
-      <w:r>
-        <w:t>tempr</w:t>
-      </w:r>
-      <w:proofErr w:type="spellEnd"/>
+        <w:t>/i</w:t>
+      </w:r>
+      <w:r>
+        <w:t>/tempr</w:t>
+      </w:r>
       <w:r>
         <w:t>/SoC</w:t>
       </w:r>
@@ -2331,15 +2261,7 @@
         <w:t xml:space="preserve">. I chose to </w:t>
       </w:r>
       <w:r>
-        <w:t xml:space="preserve">not do this raw to actual conversions in the </w:t>
-      </w:r>
-      <w:proofErr w:type="spellStart"/>
-      <w:r>
-        <w:t>SystemVerilog</w:t>
-      </w:r>
-      <w:proofErr w:type="spellEnd"/>
-      <w:r>
-        <w:t xml:space="preserve"> simulation domain, because it is much simpler to do so with Python</w:t>
+        <w:t>not do this raw to actual conversions in the SystemVerilog simulation domain, because it is much simpler to do so with Python</w:t>
       </w:r>
       <w:r>
         <w:t>.</w:t>
@@ -2395,7 +2317,7 @@
                     <pic:cNvPicPr/>
                   </pic:nvPicPr>
                   <pic:blipFill>
-                    <a:blip r:embed="rId10"/>
+                    <a:blip r:embed="rId11"/>
                     <a:stretch>
                       <a:fillRect/>
                     </a:stretch>
@@ -2428,15 +2350,7 @@
         <w:t xml:space="preserve">he simulations to collect data were run under a </w:t>
       </w:r>
       <w:r>
-        <w:t xml:space="preserve">controlled set of input stimulus. For instance, the hardware module under simulation is spec’d to operate to a max temperature of 39C. The specific battery being acted upon (for SoC </w:t>
-      </w:r>
-      <w:proofErr w:type="spellStart"/>
-      <w:r>
-        <w:t>est</w:t>
-      </w:r>
-      <w:proofErr w:type="spellEnd"/>
-      <w:r>
-        <w:t>) is rated between 3.6V to 4.2V. These specifications were adhered to when developing simulation stimulus. So, I chose not to remove outliers.</w:t>
+        <w:t>controlled set of input stimulus. For instance, the hardware module under simulation is spec’d to operate to a max temperature of 39C. The specific battery being acted upon (for SoC est) is rated between 3.6V to 4.2V. These specifications were adhered to when developing simulation stimulus. So, I chose not to remove outliers.</w:t>
       </w:r>
     </w:p>
     <w:p>
@@ -2452,7 +2366,7 @@
           <w:szCs w:val="24"/>
         </w:rPr>
       </w:pPr>
-      <w:bookmarkStart w:id="6" w:name="_Toc508121035"/>
+      <w:bookmarkStart w:id="7" w:name="_Toc508186882"/>
       <w:r>
         <w:rPr>
           <w:sz w:val="28"/>
@@ -2460,7 +2374,7 @@
         </w:rPr>
         <w:t>Exploratory Visualization</w:t>
       </w:r>
-      <w:bookmarkEnd w:id="6"/>
+      <w:bookmarkEnd w:id="7"/>
     </w:p>
     <w:p>
       <w:r>
@@ -2537,166 +2451,6 @@
                   <wp:extent cx="5943600" cy="3540557"/>
                   <wp:effectExtent l="0" t="0" r="0" b="3175"/>
                   <wp:docPr id="7" name="Picture 7"/>
-                  <wp:cNvGraphicFramePr>
-                    <a:graphicFrameLocks xmlns:a="http://schemas.openxmlformats.org/drawingml/2006/main" noChangeAspect="1"/>
-                  </wp:cNvGraphicFramePr>
-                  <a:graphic xmlns:a="http://schemas.openxmlformats.org/drawingml/2006/main">
-                    <a:graphicData uri="http://schemas.openxmlformats.org/drawingml/2006/picture">
-                      <pic:pic xmlns:pic="http://schemas.openxmlformats.org/drawingml/2006/picture">
-                        <pic:nvPicPr>
-                          <pic:cNvPr id="1" name=""/>
-                          <pic:cNvPicPr/>
-                        </pic:nvPicPr>
-                        <pic:blipFill>
-                          <a:blip r:embed="rId11"/>
-                          <a:stretch>
-                            <a:fillRect/>
-                          </a:stretch>
-                        </pic:blipFill>
-                        <pic:spPr>
-                          <a:xfrm>
-                            <a:off x="0" y="0"/>
-                            <a:ext cx="5963703" cy="3552532"/>
-                          </a:xfrm>
-                          <a:prstGeom prst="rect">
-                            <a:avLst/>
-                          </a:prstGeom>
-                        </pic:spPr>
-                      </pic:pic>
-                    </a:graphicData>
-                  </a:graphic>
-                </wp:inline>
-              </w:drawing>
-            </w:r>
-          </w:p>
-        </w:tc>
-      </w:tr>
-    </w:tbl>
-    <w:p/>
-    <w:p>
-      <w:pPr>
-        <w:rPr>
-          <w:b/>
-          <w:bCs/>
-        </w:rPr>
-      </w:pPr>
-      <w:r>
-        <w:rPr>
-          <w:b/>
-          <w:bCs/>
-        </w:rPr>
-        <w:br w:type="page"/>
-      </w:r>
-    </w:p>
-    <w:p>
-      <w:r>
-        <w:rPr>
-          <w:b/>
-          <w:bCs/>
-        </w:rPr>
-        <w:lastRenderedPageBreak/>
-        <w:t>Fig</w:t>
-      </w:r>
-      <w:r>
-        <w:rPr>
-          <w:b/>
-          <w:bCs/>
-        </w:rPr>
-        <w:t>.</w:t>
-      </w:r>
-      <w:r>
-        <w:rPr>
-          <w:b/>
-          <w:bCs/>
-        </w:rPr>
-        <w:t xml:space="preserve"> 4:</w:t>
-      </w:r>
-      <w:r>
-        <w:t xml:space="preserve"> In the plots below, a subset of the data is used. All data-points which satisfy the following condition are removed: (</w:t>
-      </w:r>
-      <w:proofErr w:type="spellStart"/>
-      <w:r>
-        <w:rPr>
-          <w:rFonts w:ascii="Courier New" w:hAnsi="Courier New" w:cs="Courier New"/>
-        </w:rPr>
-        <w:t>ibatt</w:t>
-      </w:r>
-      <w:proofErr w:type="spellEnd"/>
-      <w:r>
-        <w:rPr>
-          <w:rFonts w:ascii="Courier New" w:hAnsi="Courier New" w:cs="Courier New"/>
-        </w:rPr>
-        <w:t xml:space="preserve"> &lt; 0.3 &amp; </w:t>
-      </w:r>
-      <w:proofErr w:type="spellStart"/>
-      <w:r>
-        <w:rPr>
-          <w:rFonts w:ascii="Courier New" w:hAnsi="Courier New" w:cs="Courier New"/>
-        </w:rPr>
-        <w:t>ibatt</w:t>
-      </w:r>
-      <w:proofErr w:type="spellEnd"/>
-      <w:r>
-        <w:rPr>
-          <w:rFonts w:ascii="Courier New" w:hAnsi="Courier New" w:cs="Courier New"/>
-        </w:rPr>
-        <w:t xml:space="preserve"> &gt; 0.5</w:t>
-      </w:r>
-      <w:r>
-        <w:t xml:space="preserve">).  It is seen that while the relation with </w:t>
-      </w:r>
-      <w:proofErr w:type="spellStart"/>
-      <w:r>
-        <w:t>vbatt</w:t>
-      </w:r>
-      <w:proofErr w:type="spellEnd"/>
-      <w:r>
-        <w:t xml:space="preserve"> and </w:t>
-      </w:r>
-      <w:proofErr w:type="spellStart"/>
-      <w:r>
-        <w:t>tempr</w:t>
-      </w:r>
-      <w:proofErr w:type="spellEnd"/>
-      <w:r>
-        <w:t xml:space="preserve"> are similar to the full-data plots, the relation with </w:t>
-      </w:r>
-      <w:proofErr w:type="spellStart"/>
-      <w:r>
-        <w:t>ibatt</w:t>
-      </w:r>
-      <w:proofErr w:type="spellEnd"/>
-      <w:r>
-        <w:t xml:space="preserve"> has become even more subtle. This gives an indication of the nature of non-linearity inherent to the SoC estimation problem.</w:t>
-      </w:r>
-    </w:p>
-    <w:tbl>
-      <w:tblPr>
-        <w:tblStyle w:val="TableGrid"/>
-        <w:tblW w:w="9614" w:type="dxa"/>
-        <w:tblLook w:val="04A0" w:firstRow="1" w:lastRow="0" w:firstColumn="1" w:lastColumn="0" w:noHBand="0" w:noVBand="1"/>
-      </w:tblPr>
-      <w:tblGrid>
-        <w:gridCol w:w="9614"/>
-      </w:tblGrid>
-      <w:tr>
-        <w:trPr>
-          <w:trHeight w:val="5594"/>
-        </w:trPr>
-        <w:tc>
-          <w:tcPr>
-            <w:tcW w:w="9614" w:type="dxa"/>
-          </w:tcPr>
-          <w:p>
-            <w:r>
-              <w:rPr>
-                <w:noProof/>
-              </w:rPr>
-              <w:drawing>
-                <wp:inline distT="0" distB="0" distL="0" distR="0" wp14:anchorId="605A4D59" wp14:editId="1953DD39">
-                  <wp:extent cx="5943600" cy="3489351"/>
-                  <wp:effectExtent l="0" t="0" r="0" b="0"/>
-                  <wp:docPr id="8" name="Picture 8"/>
                   <wp:cNvGraphicFramePr>
                     <a:graphicFrameLocks xmlns:a="http://schemas.openxmlformats.org/drawingml/2006/main" noChangeAspect="1"/>
                   </wp:cNvGraphicFramePr>
@@ -2716,6 +2470,120 @@
                         <pic:spPr>
                           <a:xfrm>
                             <a:off x="0" y="0"/>
+                            <a:ext cx="5963703" cy="3552532"/>
+                          </a:xfrm>
+                          <a:prstGeom prst="rect">
+                            <a:avLst/>
+                          </a:prstGeom>
+                        </pic:spPr>
+                      </pic:pic>
+                    </a:graphicData>
+                  </a:graphic>
+                </wp:inline>
+              </w:drawing>
+            </w:r>
+          </w:p>
+        </w:tc>
+      </w:tr>
+    </w:tbl>
+    <w:p/>
+    <w:p>
+      <w:pPr>
+        <w:rPr>
+          <w:b/>
+          <w:bCs/>
+        </w:rPr>
+      </w:pPr>
+      <w:r>
+        <w:rPr>
+          <w:b/>
+          <w:bCs/>
+        </w:rPr>
+        <w:br w:type="page"/>
+      </w:r>
+    </w:p>
+    <w:p>
+      <w:r>
+        <w:rPr>
+          <w:b/>
+          <w:bCs/>
+        </w:rPr>
+        <w:lastRenderedPageBreak/>
+        <w:t>Fig</w:t>
+      </w:r>
+      <w:r>
+        <w:rPr>
+          <w:b/>
+          <w:bCs/>
+        </w:rPr>
+        <w:t>.</w:t>
+      </w:r>
+      <w:r>
+        <w:rPr>
+          <w:b/>
+          <w:bCs/>
+        </w:rPr>
+        <w:t xml:space="preserve"> 4:</w:t>
+      </w:r>
+      <w:r>
+        <w:t xml:space="preserve"> In the plots below, a subset of the data is used. All data-points which satisfy the following condition are removed: (</w:t>
+      </w:r>
+      <w:r>
+        <w:rPr>
+          <w:rFonts w:ascii="Courier New" w:hAnsi="Courier New" w:cs="Courier New"/>
+        </w:rPr>
+        <w:t>ibatt &lt; 0.3 &amp; ibatt &gt; 0.5</w:t>
+      </w:r>
+      <w:r>
+        <w:t>).  It is seen that while the relation with vbatt and tempr are similar to the full-data plots, the relation with ibatt has become even more subtle. This gives an indication of the nature of non-linearity inherent to the SoC estimation problem.</w:t>
+      </w:r>
+    </w:p>
+    <w:tbl>
+      <w:tblPr>
+        <w:tblStyle w:val="TableGrid"/>
+        <w:tblW w:w="9614" w:type="dxa"/>
+        <w:tblLook w:val="04A0" w:firstRow="1" w:lastRow="0" w:firstColumn="1" w:lastColumn="0" w:noHBand="0" w:noVBand="1"/>
+      </w:tblPr>
+      <w:tblGrid>
+        <w:gridCol w:w="9614"/>
+      </w:tblGrid>
+      <w:tr>
+        <w:trPr>
+          <w:trHeight w:val="5594"/>
+        </w:trPr>
+        <w:tc>
+          <w:tcPr>
+            <w:tcW w:w="9614" w:type="dxa"/>
+          </w:tcPr>
+          <w:p>
+            <w:r>
+              <w:rPr>
+                <w:noProof/>
+              </w:rPr>
+              <w:drawing>
+                <wp:inline distT="0" distB="0" distL="0" distR="0" wp14:anchorId="605A4D59" wp14:editId="1953DD39">
+                  <wp:extent cx="5943600" cy="3489351"/>
+                  <wp:effectExtent l="0" t="0" r="0" b="0"/>
+                  <wp:docPr id="8" name="Picture 8"/>
+                  <wp:cNvGraphicFramePr>
+                    <a:graphicFrameLocks xmlns:a="http://schemas.openxmlformats.org/drawingml/2006/main" noChangeAspect="1"/>
+                  </wp:cNvGraphicFramePr>
+                  <a:graphic xmlns:a="http://schemas.openxmlformats.org/drawingml/2006/main">
+                    <a:graphicData uri="http://schemas.openxmlformats.org/drawingml/2006/picture">
+                      <pic:pic xmlns:pic="http://schemas.openxmlformats.org/drawingml/2006/picture">
+                        <pic:nvPicPr>
+                          <pic:cNvPr id="1" name=""/>
+                          <pic:cNvPicPr/>
+                        </pic:nvPicPr>
+                        <pic:blipFill>
+                          <a:blip r:embed="rId13"/>
+                          <a:stretch>
+                            <a:fillRect/>
+                          </a:stretch>
+                        </pic:blipFill>
+                        <pic:spPr>
+                          <a:xfrm>
+                            <a:off x="0" y="0"/>
                             <a:ext cx="5949841" cy="3493015"/>
                           </a:xfrm>
                           <a:prstGeom prst="rect">
@@ -2753,7 +2621,7 @@
           <w:szCs w:val="24"/>
         </w:rPr>
       </w:pPr>
-      <w:bookmarkStart w:id="7" w:name="_Toc508121036"/>
+      <w:bookmarkStart w:id="8" w:name="_Toc508186883"/>
       <w:r>
         <w:rPr>
           <w:sz w:val="28"/>
@@ -2761,7 +2629,7 @@
         </w:rPr>
         <w:t>Algorithms and Techniques</w:t>
       </w:r>
-      <w:bookmarkEnd w:id="7"/>
+      <w:bookmarkEnd w:id="8"/>
     </w:p>
     <w:p>
       <w:r>
@@ -2806,53 +2674,13 @@
         </w:numPr>
       </w:pPr>
       <w:r>
-        <w:t xml:space="preserve">Batch size – the number of data-points to use for one feedforward-backprop step in each epoch. Example: Say </w:t>
-      </w:r>
-      <w:proofErr w:type="spellStart"/>
-      <w:r>
-        <w:t>X_train</w:t>
-      </w:r>
-      <w:proofErr w:type="spellEnd"/>
-      <w:r>
-        <w:t xml:space="preserve">=1000, and </w:t>
-      </w:r>
-      <w:proofErr w:type="spellStart"/>
-      <w:r>
-        <w:t>batch_size</w:t>
-      </w:r>
-      <w:proofErr w:type="spellEnd"/>
-      <w:r>
-        <w:t xml:space="preserve">=10, there will be 1000/10=100 </w:t>
-      </w:r>
-      <w:proofErr w:type="spellStart"/>
-      <w:r>
-        <w:t>ff-bp</w:t>
-      </w:r>
-      <w:proofErr w:type="spellEnd"/>
-      <w:r>
-        <w:t xml:space="preserve"> iterations </w:t>
+        <w:t xml:space="preserve">Batch size – the number of data-points to use for one feedforward-backprop step in each epoch. Example: Say X_train=1000, and batch_size=10, there will be 1000/10=100 ff-bp iterations </w:t>
       </w:r>
       <w:r>
         <w:t xml:space="preserve">(of 10 samples) </w:t>
       </w:r>
       <w:r>
-        <w:t>per epoch to arrive at the weights/bias set. For a given problem, it is an experimental (</w:t>
-      </w:r>
-      <w:proofErr w:type="spellStart"/>
-      <w:r>
-        <w:t>hyperparam</w:t>
-      </w:r>
-      <w:proofErr w:type="spellEnd"/>
-      <w:r>
-        <w:t xml:space="preserve"> search) process to arrive at an optimal </w:t>
-      </w:r>
-      <w:proofErr w:type="spellStart"/>
-      <w:r>
-        <w:t>batch_size</w:t>
-      </w:r>
-      <w:proofErr w:type="spellEnd"/>
-      <w:r>
-        <w:t>.</w:t>
+        <w:t>per epoch to arrive at the weights/bias set. For a given problem, it is an experimental (hyperparam search) process to arrive at an optimal batch_size.</w:t>
       </w:r>
     </w:p>
     <w:p>
@@ -2867,15 +2695,7 @@
         <w:t xml:space="preserve">Optimizer – </w:t>
       </w:r>
       <w:r>
-        <w:t>Stochastic Gradient Descent (</w:t>
-      </w:r>
-      <w:proofErr w:type="spellStart"/>
-      <w:r>
-        <w:t>sgd</w:t>
-      </w:r>
-      <w:proofErr w:type="spellEnd"/>
-      <w:r>
-        <w:t>)</w:t>
+        <w:t>Stochastic Gradient Descent (sgd)</w:t>
       </w:r>
     </w:p>
     <w:p>
@@ -2967,15 +2787,7 @@
         </w:numPr>
       </w:pPr>
       <w:r>
-        <w:t xml:space="preserve">Activation: </w:t>
-      </w:r>
-      <w:proofErr w:type="spellStart"/>
-      <w:r>
-        <w:t>relu</w:t>
-      </w:r>
-      <w:proofErr w:type="spellEnd"/>
-      <w:r>
-        <w:t xml:space="preserve"> will be used because </w:t>
+        <w:t xml:space="preserve">Activation: relu will be used because </w:t>
       </w:r>
       <w:r>
         <w:t>it</w:t>
@@ -2993,7 +2805,7 @@
           <w:szCs w:val="24"/>
         </w:rPr>
       </w:pPr>
-      <w:bookmarkStart w:id="8" w:name="_Toc508121037"/>
+      <w:bookmarkStart w:id="9" w:name="_Toc508186884"/>
       <w:r>
         <w:rPr>
           <w:sz w:val="28"/>
@@ -3001,7 +2813,7 @@
         </w:rPr>
         <w:t>Benchmark</w:t>
       </w:r>
-      <w:bookmarkEnd w:id="8"/>
+      <w:bookmarkEnd w:id="9"/>
     </w:p>
     <w:p>
       <w:r>
@@ -3020,28 +2832,10 @@
         <w:t>developed</w:t>
       </w:r>
       <w:r>
-        <w:t xml:space="preserve"> to model the target. The voltage at the terminals of a battery is the best indicator of the energy stored inside the battery. </w:t>
-      </w:r>
-      <w:proofErr w:type="spellStart"/>
-      <w:r>
-        <w:t>Scikit’s</w:t>
-      </w:r>
-      <w:proofErr w:type="spellEnd"/>
-      <w:r>
-        <w:t xml:space="preserve"> </w:t>
-      </w:r>
-      <w:proofErr w:type="spellStart"/>
-      <w:r>
-        <w:t>linear_</w:t>
-      </w:r>
-      <w:proofErr w:type="gramStart"/>
-      <w:r>
-        <w:t>model.LinearRegression</w:t>
-      </w:r>
-      <w:proofErr w:type="spellEnd"/>
-      <w:proofErr w:type="gramEnd"/>
-      <w:r>
-        <w:t>()</w:t>
+        <w:t xml:space="preserve"> to model the target. The voltage at the terminals of a battery is the best indicator of the energy stored inside the battery. Scikit’s </w:t>
+      </w:r>
+      <w:r>
+        <w:t>linear_model.LinearRegression()</w:t>
       </w:r>
       <w:r>
         <w:t xml:space="preserve"> was used for the benchmark.</w:t>
@@ -3125,7 +2919,7 @@
                     <pic:cNvPicPr/>
                   </pic:nvPicPr>
                   <pic:blipFill>
-                    <a:blip r:embed="rId13"/>
+                    <a:blip r:embed="rId14"/>
                     <a:stretch>
                       <a:fillRect/>
                     </a:stretch>
@@ -3223,7 +3017,7 @@
           <w:szCs w:val="36"/>
         </w:rPr>
       </w:pPr>
-      <w:bookmarkStart w:id="9" w:name="_Toc508121038"/>
+      <w:bookmarkStart w:id="10" w:name="_Toc508186885"/>
       <w:r>
         <w:rPr>
           <w:sz w:val="40"/>
@@ -3232,7 +3026,7 @@
         <w:lastRenderedPageBreak/>
         <w:t>Methodology</w:t>
       </w:r>
-      <w:bookmarkEnd w:id="9"/>
+      <w:bookmarkEnd w:id="10"/>
     </w:p>
     <w:p>
       <w:pPr>
@@ -3242,7 +3036,7 @@
           <w:szCs w:val="24"/>
         </w:rPr>
       </w:pPr>
-      <w:bookmarkStart w:id="10" w:name="_Toc508121039"/>
+      <w:bookmarkStart w:id="11" w:name="_Toc508186886"/>
       <w:r>
         <w:rPr>
           <w:sz w:val="28"/>
@@ -3250,7 +3044,7 @@
         </w:rPr>
         <w:t>Data Preprocessing</w:t>
       </w:r>
-      <w:bookmarkEnd w:id="10"/>
+      <w:bookmarkEnd w:id="11"/>
     </w:p>
     <w:p>
       <w:r>
@@ -3321,7 +3115,7 @@
                           <pic:cNvPicPr/>
                         </pic:nvPicPr>
                         <pic:blipFill>
-                          <a:blip r:embed="rId14"/>
+                          <a:blip r:embed="rId15"/>
                           <a:stretch>
                             <a:fillRect/>
                           </a:stretch>
@@ -3361,62 +3155,6 @@
                   <wp:extent cx="2501660" cy="1585021"/>
                   <wp:effectExtent l="0" t="0" r="0" b="0"/>
                   <wp:docPr id="9" name="Picture 9"/>
-                  <wp:cNvGraphicFramePr>
-                    <a:graphicFrameLocks xmlns:a="http://schemas.openxmlformats.org/drawingml/2006/main" noChangeAspect="1"/>
-                  </wp:cNvGraphicFramePr>
-                  <a:graphic xmlns:a="http://schemas.openxmlformats.org/drawingml/2006/main">
-                    <a:graphicData uri="http://schemas.openxmlformats.org/drawingml/2006/picture">
-                      <pic:pic xmlns:pic="http://schemas.openxmlformats.org/drawingml/2006/picture">
-                        <pic:nvPicPr>
-                          <pic:cNvPr id="1" name=""/>
-                          <pic:cNvPicPr/>
-                        </pic:nvPicPr>
-                        <pic:blipFill>
-                          <a:blip r:embed="rId15"/>
-                          <a:stretch>
-                            <a:fillRect/>
-                          </a:stretch>
-                        </pic:blipFill>
-                        <pic:spPr>
-                          <a:xfrm>
-                            <a:off x="0" y="0"/>
-                            <a:ext cx="2512660" cy="1591990"/>
-                          </a:xfrm>
-                          <a:prstGeom prst="rect">
-                            <a:avLst/>
-                          </a:prstGeom>
-                        </pic:spPr>
-                      </pic:pic>
-                    </a:graphicData>
-                  </a:graphic>
-                </wp:inline>
-              </w:drawing>
-            </w:r>
-          </w:p>
-        </w:tc>
-      </w:tr>
-      <w:tr>
-        <w:trPr>
-          <w:trHeight w:val="2690"/>
-        </w:trPr>
-        <w:tc>
-          <w:tcPr>
-            <w:tcW w:w="4675" w:type="dxa"/>
-          </w:tcPr>
-          <w:p>
-            <w:pPr>
-              <w:pStyle w:val="ListParagraph"/>
-              <w:ind w:left="0"/>
-            </w:pPr>
-            <w:r>
-              <w:rPr>
-                <w:noProof/>
-              </w:rPr>
-              <w:drawing>
-                <wp:inline distT="0" distB="0" distL="0" distR="0" wp14:anchorId="0AA5E509" wp14:editId="6D3EFC59">
-                  <wp:extent cx="2591335" cy="1664899"/>
-                  <wp:effectExtent l="0" t="0" r="0" b="0"/>
-                  <wp:docPr id="10" name="Picture 10"/>
                   <wp:cNvGraphicFramePr>
                     <a:graphicFrameLocks xmlns:a="http://schemas.openxmlformats.org/drawingml/2006/main" noChangeAspect="1"/>
                   </wp:cNvGraphicFramePr>
@@ -3436,7 +3174,7 @@
                         <pic:spPr>
                           <a:xfrm>
                             <a:off x="0" y="0"/>
-                            <a:ext cx="2651402" cy="1703491"/>
+                            <a:ext cx="2512660" cy="1591990"/>
                           </a:xfrm>
                           <a:prstGeom prst="rect">
                             <a:avLst/>
@@ -3450,6 +3188,11 @@
             </w:r>
           </w:p>
         </w:tc>
+      </w:tr>
+      <w:tr>
+        <w:trPr>
+          <w:trHeight w:val="2690"/>
+        </w:trPr>
         <w:tc>
           <w:tcPr>
             <w:tcW w:w="4675" w:type="dxa"/>
@@ -3464,10 +3207,10 @@
                 <w:noProof/>
               </w:rPr>
               <w:drawing>
-                <wp:inline distT="0" distB="0" distL="0" distR="0" wp14:anchorId="334AB05A" wp14:editId="3044C9BC">
-                  <wp:extent cx="2561865" cy="1601960"/>
+                <wp:inline distT="0" distB="0" distL="0" distR="0" wp14:anchorId="0AA5E509" wp14:editId="6D3EFC59">
+                  <wp:extent cx="2591335" cy="1664899"/>
                   <wp:effectExtent l="0" t="0" r="0" b="0"/>
-                  <wp:docPr id="11" name="Picture 11"/>
+                  <wp:docPr id="10" name="Picture 10"/>
                   <wp:cNvGraphicFramePr>
                     <a:graphicFrameLocks xmlns:a="http://schemas.openxmlformats.org/drawingml/2006/main" noChangeAspect="1"/>
                   </wp:cNvGraphicFramePr>
@@ -3487,6 +3230,57 @@
                         <pic:spPr>
                           <a:xfrm>
                             <a:off x="0" y="0"/>
+                            <a:ext cx="2651402" cy="1703491"/>
+                          </a:xfrm>
+                          <a:prstGeom prst="rect">
+                            <a:avLst/>
+                          </a:prstGeom>
+                        </pic:spPr>
+                      </pic:pic>
+                    </a:graphicData>
+                  </a:graphic>
+                </wp:inline>
+              </w:drawing>
+            </w:r>
+          </w:p>
+        </w:tc>
+        <w:tc>
+          <w:tcPr>
+            <w:tcW w:w="4675" w:type="dxa"/>
+          </w:tcPr>
+          <w:p>
+            <w:pPr>
+              <w:pStyle w:val="ListParagraph"/>
+              <w:ind w:left="0"/>
+            </w:pPr>
+            <w:r>
+              <w:rPr>
+                <w:noProof/>
+              </w:rPr>
+              <w:drawing>
+                <wp:inline distT="0" distB="0" distL="0" distR="0" wp14:anchorId="334AB05A" wp14:editId="3044C9BC">
+                  <wp:extent cx="2561865" cy="1601960"/>
+                  <wp:effectExtent l="0" t="0" r="0" b="0"/>
+                  <wp:docPr id="11" name="Picture 11"/>
+                  <wp:cNvGraphicFramePr>
+                    <a:graphicFrameLocks xmlns:a="http://schemas.openxmlformats.org/drawingml/2006/main" noChangeAspect="1"/>
+                  </wp:cNvGraphicFramePr>
+                  <a:graphic xmlns:a="http://schemas.openxmlformats.org/drawingml/2006/main">
+                    <a:graphicData uri="http://schemas.openxmlformats.org/drawingml/2006/picture">
+                      <pic:pic xmlns:pic="http://schemas.openxmlformats.org/drawingml/2006/picture">
+                        <pic:nvPicPr>
+                          <pic:cNvPr id="1" name=""/>
+                          <pic:cNvPicPr/>
+                        </pic:nvPicPr>
+                        <pic:blipFill>
+                          <a:blip r:embed="rId18"/>
+                          <a:stretch>
+                            <a:fillRect/>
+                          </a:stretch>
+                        </pic:blipFill>
+                        <pic:spPr>
+                          <a:xfrm>
+                            <a:off x="0" y="0"/>
                             <a:ext cx="2574755" cy="1610020"/>
                           </a:xfrm>
                           <a:prstGeom prst="rect">
@@ -3532,85 +3326,6 @@
             <wp:extent cx="4399472" cy="2552661"/>
             <wp:effectExtent l="0" t="0" r="1270" b="635"/>
             <wp:docPr id="12" name="Picture 12"/>
-            <wp:cNvGraphicFramePr>
-              <a:graphicFrameLocks xmlns:a="http://schemas.openxmlformats.org/drawingml/2006/main" noChangeAspect="1"/>
-            </wp:cNvGraphicFramePr>
-            <a:graphic xmlns:a="http://schemas.openxmlformats.org/drawingml/2006/main">
-              <a:graphicData uri="http://schemas.openxmlformats.org/drawingml/2006/picture">
-                <pic:pic xmlns:pic="http://schemas.openxmlformats.org/drawingml/2006/picture">
-                  <pic:nvPicPr>
-                    <pic:cNvPr id="1" name=""/>
-                    <pic:cNvPicPr/>
-                  </pic:nvPicPr>
-                  <pic:blipFill>
-                    <a:blip r:embed="rId18"/>
-                    <a:stretch>
-                      <a:fillRect/>
-                    </a:stretch>
-                  </pic:blipFill>
-                  <pic:spPr>
-                    <a:xfrm>
-                      <a:off x="0" y="0"/>
-                      <a:ext cx="4424951" cy="2567444"/>
-                    </a:xfrm>
-                    <a:prstGeom prst="rect">
-                      <a:avLst/>
-                    </a:prstGeom>
-                  </pic:spPr>
-                </pic:pic>
-              </a:graphicData>
-            </a:graphic>
-          </wp:inline>
-        </w:drawing>
-      </w:r>
-    </w:p>
-    <w:p>
-      <w:r>
-        <w:lastRenderedPageBreak/>
-        <w:t xml:space="preserve">It is appropriate to normalize numerical data that lie in different magnitude ranges. ML algorithms perform better </w:t>
-      </w:r>
-      <w:r>
-        <w:t xml:space="preserve">on data </w:t>
-      </w:r>
-      <w:r>
-        <w:t xml:space="preserve">thus </w:t>
-      </w:r>
-      <w:r>
-        <w:t>pre-process</w:t>
-      </w:r>
-      <w:r>
-        <w:t>ed.</w:t>
-      </w:r>
-    </w:p>
-    <w:p>
-      <w:r>
-        <w:rPr>
-          <w:b/>
-          <w:bCs/>
-        </w:rPr>
-        <w:t xml:space="preserve">Fig. </w:t>
-      </w:r>
-      <w:r>
-        <w:rPr>
-          <w:b/>
-          <w:bCs/>
-        </w:rPr>
-        <w:t>8</w:t>
-      </w:r>
-      <w:r>
-        <w:t>: Boxplots of all features and target after normalization – all lie between 0.0 and 1.0</w:t>
-      </w:r>
-    </w:p>
-    <w:p>
-      <w:r>
-        <w:rPr>
-          <w:noProof/>
-        </w:rPr>
-        <w:drawing>
-          <wp:inline distT="0" distB="0" distL="0" distR="0" wp14:anchorId="097C1EE6" wp14:editId="18345D3A">
-            <wp:extent cx="3968151" cy="2631937"/>
-            <wp:effectExtent l="0" t="0" r="0" b="0"/>
-            <wp:docPr id="13" name="Picture 13"/>
             <wp:cNvGraphicFramePr>
               <a:graphicFrameLocks xmlns:a="http://schemas.openxmlformats.org/drawingml/2006/main" noChangeAspect="1"/>
             </wp:cNvGraphicFramePr>
@@ -3630,7 +3345,7 @@
                   <pic:spPr>
                     <a:xfrm>
                       <a:off x="0" y="0"/>
-                      <a:ext cx="3987691" cy="2644897"/>
+                      <a:ext cx="4424951" cy="2567444"/>
                     </a:xfrm>
                     <a:prstGeom prst="rect">
                       <a:avLst/>
@@ -3645,50 +3360,39 @@
     </w:p>
     <w:p>
       <w:r>
+        <w:lastRenderedPageBreak/>
+        <w:t xml:space="preserve">It is appropriate to normalize numerical data that lie in different magnitude ranges. ML algorithms perform better </w:t>
+      </w:r>
+      <w:r>
+        <w:t xml:space="preserve">on data </w:t>
+      </w:r>
+      <w:r>
+        <w:t xml:space="preserve">thus </w:t>
+      </w:r>
+      <w:r>
+        <w:t>pre-process</w:t>
+      </w:r>
+      <w:r>
+        <w:t>ed.</w:t>
+      </w:r>
+    </w:p>
+    <w:p>
+      <w:r>
         <w:rPr>
           <w:b/>
           <w:bCs/>
         </w:rPr>
-        <w:t>Scaling</w:t>
-      </w:r>
-      <w:r>
-        <w:t xml:space="preserve">: this is also an important pre-processing step. This step will achieve </w:t>
-      </w:r>
-      <w:r>
-        <w:t>the</w:t>
-      </w:r>
-      <w:r>
-        <w:t xml:space="preserve"> data to have a mean of approximately zero. An optimizer like SGD can converge to the minimum</w:t>
-      </w:r>
-      <w:r>
-        <w:t xml:space="preserve">, more effectively on </w:t>
-      </w:r>
-      <w:proofErr w:type="spellStart"/>
-      <w:r>
-        <w:t>norm’d</w:t>
-      </w:r>
-      <w:proofErr w:type="spellEnd"/>
-      <w:r>
-        <w:t xml:space="preserve"> and scaled data.</w:t>
-      </w:r>
-    </w:p>
-    <w:p>
+        <w:t xml:space="preserve">Fig. </w:t>
+      </w:r>
       <w:r>
         <w:rPr>
           <w:b/>
           <w:bCs/>
         </w:rPr>
-        <w:t xml:space="preserve">Fig. </w:t>
-      </w:r>
-      <w:r>
-        <w:rPr>
-          <w:b/>
-          <w:bCs/>
-        </w:rPr>
         <w:t>8</w:t>
       </w:r>
       <w:r>
-        <w:t>: Boxplots of all features and target after normalization and scaling:</w:t>
+        <w:t>: Boxplots of all features and target after normalization – all lie between 0.0 and 1.0</w:t>
       </w:r>
     </w:p>
     <w:p>
@@ -3697,10 +3401,10 @@
           <w:noProof/>
         </w:rPr>
         <w:drawing>
-          <wp:inline distT="0" distB="0" distL="0" distR="0" wp14:anchorId="5C46C6BA" wp14:editId="2242C66F">
-            <wp:extent cx="3971925" cy="2543175"/>
-            <wp:effectExtent l="0" t="0" r="9525" b="9525"/>
-            <wp:docPr id="14" name="Picture 14"/>
+          <wp:inline distT="0" distB="0" distL="0" distR="0" wp14:anchorId="097C1EE6" wp14:editId="18345D3A">
+            <wp:extent cx="3968151" cy="2631937"/>
+            <wp:effectExtent l="0" t="0" r="0" b="0"/>
+            <wp:docPr id="13" name="Picture 13"/>
             <wp:cNvGraphicFramePr>
               <a:graphicFrameLocks xmlns:a="http://schemas.openxmlformats.org/drawingml/2006/main" noChangeAspect="1"/>
             </wp:cNvGraphicFramePr>
@@ -3720,6 +3424,88 @@
                   <pic:spPr>
                     <a:xfrm>
                       <a:off x="0" y="0"/>
+                      <a:ext cx="3987691" cy="2644897"/>
+                    </a:xfrm>
+                    <a:prstGeom prst="rect">
+                      <a:avLst/>
+                    </a:prstGeom>
+                  </pic:spPr>
+                </pic:pic>
+              </a:graphicData>
+            </a:graphic>
+          </wp:inline>
+        </w:drawing>
+      </w:r>
+    </w:p>
+    <w:p>
+      <w:r>
+        <w:rPr>
+          <w:b/>
+          <w:bCs/>
+        </w:rPr>
+        <w:t>Scaling</w:t>
+      </w:r>
+      <w:r>
+        <w:t xml:space="preserve">: this is also an important pre-processing step. This step will achieve </w:t>
+      </w:r>
+      <w:r>
+        <w:t>the</w:t>
+      </w:r>
+      <w:r>
+        <w:t xml:space="preserve"> data to have a mean of approximately zero. An optimizer like SGD can converge to the minimum</w:t>
+      </w:r>
+      <w:r>
+        <w:t>, more effectively on norm’d and scaled data.</w:t>
+      </w:r>
+    </w:p>
+    <w:p>
+      <w:r>
+        <w:rPr>
+          <w:b/>
+          <w:bCs/>
+        </w:rPr>
+        <w:t xml:space="preserve">Fig. </w:t>
+      </w:r>
+      <w:r>
+        <w:rPr>
+          <w:b/>
+          <w:bCs/>
+        </w:rPr>
+        <w:t>8</w:t>
+      </w:r>
+      <w:r>
+        <w:t>: Boxplots of all features and target after normalization and scaling:</w:t>
+      </w:r>
+    </w:p>
+    <w:p>
+      <w:r>
+        <w:rPr>
+          <w:noProof/>
+        </w:rPr>
+        <w:drawing>
+          <wp:inline distT="0" distB="0" distL="0" distR="0" wp14:anchorId="5C46C6BA" wp14:editId="2242C66F">
+            <wp:extent cx="3971925" cy="2543175"/>
+            <wp:effectExtent l="0" t="0" r="9525" b="9525"/>
+            <wp:docPr id="14" name="Picture 14"/>
+            <wp:cNvGraphicFramePr>
+              <a:graphicFrameLocks xmlns:a="http://schemas.openxmlformats.org/drawingml/2006/main" noChangeAspect="1"/>
+            </wp:cNvGraphicFramePr>
+            <a:graphic xmlns:a="http://schemas.openxmlformats.org/drawingml/2006/main">
+              <a:graphicData uri="http://schemas.openxmlformats.org/drawingml/2006/picture">
+                <pic:pic xmlns:pic="http://schemas.openxmlformats.org/drawingml/2006/picture">
+                  <pic:nvPicPr>
+                    <pic:cNvPr id="1" name=""/>
+                    <pic:cNvPicPr/>
+                  </pic:nvPicPr>
+                  <pic:blipFill>
+                    <a:blip r:embed="rId21"/>
+                    <a:stretch>
+                      <a:fillRect/>
+                    </a:stretch>
+                  </pic:blipFill>
+                  <pic:spPr>
+                    <a:xfrm>
+                      <a:off x="0" y="0"/>
                       <a:ext cx="3971925" cy="2543175"/>
                     </a:xfrm>
                     <a:prstGeom prst="rect">
@@ -3770,21 +3556,12 @@
           <w:szCs w:val="22"/>
         </w:rPr>
       </w:pPr>
-      <w:proofErr w:type="spellStart"/>
       <w:r>
         <w:rPr>
           <w:rFonts w:ascii="Courier New" w:eastAsia="Times New Roman" w:hAnsi="Courier New" w:cs="Courier New"/>
           <w:szCs w:val="22"/>
         </w:rPr>
-        <w:t>X_train</w:t>
-      </w:r>
-      <w:proofErr w:type="spellEnd"/>
-      <w:r>
-        <w:rPr>
-          <w:rFonts w:ascii="Courier New" w:eastAsia="Times New Roman" w:hAnsi="Courier New" w:cs="Courier New"/>
-          <w:szCs w:val="22"/>
-        </w:rPr>
-        <w:t xml:space="preserve"> </w:t>
+        <w:t xml:space="preserve">X_train </w:t>
       </w:r>
       <w:r>
         <w:rPr>
@@ -3820,21 +3597,12 @@
           <w:szCs w:val="22"/>
         </w:rPr>
       </w:pPr>
-      <w:proofErr w:type="spellStart"/>
       <w:r>
         <w:rPr>
           <w:rFonts w:ascii="Courier New" w:eastAsia="Times New Roman" w:hAnsi="Courier New" w:cs="Courier New"/>
           <w:szCs w:val="22"/>
         </w:rPr>
-        <w:t>y_train</w:t>
-      </w:r>
-      <w:proofErr w:type="spellEnd"/>
-      <w:r>
-        <w:rPr>
-          <w:rFonts w:ascii="Courier New" w:eastAsia="Times New Roman" w:hAnsi="Courier New" w:cs="Courier New"/>
-          <w:szCs w:val="22"/>
-        </w:rPr>
-        <w:t xml:space="preserve"> </w:t>
+        <w:t xml:space="preserve">y_train </w:t>
       </w:r>
       <w:r>
         <w:rPr>
@@ -3870,21 +3638,12 @@
           <w:szCs w:val="22"/>
         </w:rPr>
       </w:pPr>
-      <w:proofErr w:type="spellStart"/>
       <w:r>
         <w:rPr>
           <w:rFonts w:ascii="Courier New" w:eastAsia="Times New Roman" w:hAnsi="Courier New" w:cs="Courier New"/>
           <w:szCs w:val="22"/>
         </w:rPr>
-        <w:t>X_test</w:t>
-      </w:r>
-      <w:proofErr w:type="spellEnd"/>
-      <w:r>
-        <w:rPr>
-          <w:rFonts w:ascii="Courier New" w:eastAsia="Times New Roman" w:hAnsi="Courier New" w:cs="Courier New"/>
-          <w:szCs w:val="22"/>
-        </w:rPr>
-        <w:t xml:space="preserve"> </w:t>
+        <w:t xml:space="preserve">X_test </w:t>
       </w:r>
       <w:r>
         <w:rPr>
@@ -3920,27 +3679,18 @@
           <w:szCs w:val="22"/>
         </w:rPr>
       </w:pPr>
-      <w:proofErr w:type="spellStart"/>
       <w:r>
         <w:rPr>
           <w:rFonts w:ascii="Courier New" w:eastAsia="Times New Roman" w:hAnsi="Courier New" w:cs="Courier New"/>
           <w:szCs w:val="22"/>
         </w:rPr>
-        <w:t>y_test</w:t>
-      </w:r>
-      <w:proofErr w:type="spellEnd"/>
+        <w:t xml:space="preserve">y_test </w:t>
+      </w:r>
       <w:r>
         <w:rPr>
           <w:rFonts w:ascii="Courier New" w:eastAsia="Times New Roman" w:hAnsi="Courier New" w:cs="Courier New"/>
           <w:szCs w:val="22"/>
         </w:rPr>
-        <w:t xml:space="preserve"> </w:t>
-      </w:r>
-      <w:r>
-        <w:rPr>
-          <w:rFonts w:ascii="Courier New" w:eastAsia="Times New Roman" w:hAnsi="Courier New" w:cs="Courier New"/>
-          <w:szCs w:val="22"/>
-        </w:rPr>
         <w:t>(201,)</w:t>
       </w:r>
     </w:p>
@@ -3952,7 +3702,7 @@
           <w:szCs w:val="24"/>
         </w:rPr>
       </w:pPr>
-      <w:bookmarkStart w:id="11" w:name="_Toc508121040"/>
+      <w:bookmarkStart w:id="12" w:name="_Toc508186887"/>
       <w:r>
         <w:rPr>
           <w:sz w:val="28"/>
@@ -3961,38 +3711,14 @@
         <w:lastRenderedPageBreak/>
         <w:t>Implementation</w:t>
       </w:r>
-      <w:bookmarkEnd w:id="11"/>
-    </w:p>
-    <w:p>
-      <w:r>
-        <w:t xml:space="preserve">A </w:t>
-      </w:r>
-      <w:proofErr w:type="spellStart"/>
-      <w:r>
-        <w:t>Keras</w:t>
-      </w:r>
-      <w:proofErr w:type="spellEnd"/>
-      <w:r>
-        <w:t xml:space="preserve"> </w:t>
-      </w:r>
-      <w:proofErr w:type="gramStart"/>
-      <w:r>
-        <w:t>sequential(</w:t>
-      </w:r>
-      <w:proofErr w:type="gramEnd"/>
-      <w:r>
-        <w:t>) model with three hidden layers in addition to the input layer and output layer is built.</w:t>
-      </w:r>
-      <w:r>
-        <w:t xml:space="preserve"> The rectified linear unit “</w:t>
-      </w:r>
-      <w:proofErr w:type="spellStart"/>
-      <w:r>
-        <w:t>relu</w:t>
-      </w:r>
-      <w:proofErr w:type="spellEnd"/>
-      <w:r>
-        <w:t>” activation is used for all layers, except the final layer. That is because, given the regression problem, the predicted output should be a numerical value without any transform.</w:t>
+      <w:bookmarkEnd w:id="12"/>
+    </w:p>
+    <w:p>
+      <w:r>
+        <w:t>A Keras sequential() model with three hidden layers in addition to the input layer and output layer is built.</w:t>
+      </w:r>
+      <w:r>
+        <w:t xml:space="preserve"> The rectified linear unit “relu” activation is used for all layers, except the final layer. That is because, given the regression problem, the predicted output should be a numerical value without any transform.</w:t>
       </w:r>
       <w:r>
         <w:t xml:space="preserve"> Dropout is added to every layer to prevent over-fitting. With dropout, a percentage of nodes will be inactive during feedforward-backprop steps of training – thus avoiding the possibility of a few nodes “controlling” the network.</w:t>
@@ -4003,20 +3729,7 @@
         <w:t xml:space="preserve">It is valuable to initialize the weights and biases </w:t>
       </w:r>
       <w:r>
-        <w:t xml:space="preserve">prior to training. The benefit can be understood by acknowledging the fact that if the weights are initialized to a very small value, then the signal gets far too attenuated as it passes through each layer, eventually becoming negligible. On the other hand, too large weights will cause the signal to blow up in magnitude. I have chosen weights initialization </w:t>
-      </w:r>
-      <w:proofErr w:type="spellStart"/>
-      <w:proofErr w:type="gramStart"/>
-      <w:r>
-        <w:t>RandomNormal</w:t>
-      </w:r>
-      <w:proofErr w:type="spellEnd"/>
-      <w:r>
-        <w:t>(</w:t>
-      </w:r>
-      <w:proofErr w:type="gramEnd"/>
-      <w:r>
-        <w:t>) with a mean=0.0.</w:t>
+        <w:t>prior to training. The benefit can be understood by acknowledging the fact that if the weights are initialized to a very small value, then the signal gets far too attenuated as it passes through each layer, eventually becoming negligible. On the other hand, too large weights will cause the signal to blow up in magnitude. I have chosen weights initialization RandomNormal() with a mean=0.0.</w:t>
       </w:r>
     </w:p>
     <w:p>
@@ -4034,19 +3747,11 @@
       <w:r>
         <w:t xml:space="preserve">the </w:t>
       </w:r>
-      <w:proofErr w:type="spellStart"/>
       <w:r>
         <w:rPr>
           <w:rFonts w:ascii="Courier New" w:hAnsi="Courier New" w:cs="Courier New"/>
         </w:rPr>
-        <w:t>saved_models</w:t>
-      </w:r>
-      <w:proofErr w:type="spellEnd"/>
-      <w:r>
-        <w:rPr>
-          <w:rFonts w:ascii="Courier New" w:hAnsi="Courier New" w:cs="Courier New"/>
-        </w:rPr>
-        <w:t>/</w:t>
+        <w:t>saved_models/</w:t>
       </w:r>
       <w:r>
         <w:t xml:space="preserve"> directory. These weights </w:t>
@@ -4078,15 +3783,7 @@
         <w:t>t the end of</w:t>
       </w:r>
       <w:r>
-        <w:t xml:space="preserve"> an epoch, performance (</w:t>
-      </w:r>
-      <w:proofErr w:type="spellStart"/>
-      <w:r>
-        <w:t>val_loss</w:t>
-      </w:r>
-      <w:proofErr w:type="spellEnd"/>
-      <w:r>
-        <w:t xml:space="preserve">) </w:t>
+        <w:t xml:space="preserve"> an epoch, performance (val_loss) </w:t>
       </w:r>
       <w:r>
         <w:t xml:space="preserve">of the model </w:t>
@@ -4134,7 +3831,7 @@
                     <pic:cNvPicPr/>
                   </pic:nvPicPr>
                   <pic:blipFill>
-                    <a:blip r:embed="rId21"/>
+                    <a:blip r:embed="rId22"/>
                     <a:stretch>
                       <a:fillRect/>
                     </a:stretch>
@@ -4165,13 +3862,8 @@
         <w:t>Note on the # parameters</w:t>
       </w:r>
       <w:r>
-        <w:t xml:space="preserve">: as an example, the </w:t>
-      </w:r>
-      <w:proofErr w:type="spellStart"/>
-      <w:r>
-        <w:t>param</w:t>
-      </w:r>
-      <w:proofErr w:type="spellEnd"/>
+        <w:t>: as an example, the param</w:t>
+      </w:r>
       <w:r>
         <w:t>#</w:t>
       </w:r>
@@ -4211,13 +3903,8 @@
       <w:r>
         <w:t>[</w:t>
       </w:r>
-      <w:proofErr w:type="spellStart"/>
-      <w:r>
-        <w:t>wt</w:t>
-      </w:r>
-      <w:proofErr w:type="spellEnd"/>
-      <w:r>
-        <w:t>=</w:t>
+      <w:r>
+        <w:t>wt=</w:t>
       </w:r>
       <w:r>
         <w:t>64</w:t>
@@ -4278,7 +3965,7 @@
           <w:szCs w:val="24"/>
         </w:rPr>
       </w:pPr>
-      <w:bookmarkStart w:id="12" w:name="_Toc508121041"/>
+      <w:bookmarkStart w:id="13" w:name="_Toc508186888"/>
       <w:r>
         <w:rPr>
           <w:sz w:val="28"/>
@@ -4286,7 +3973,7 @@
         </w:rPr>
         <w:t>Refinement</w:t>
       </w:r>
-      <w:bookmarkEnd w:id="12"/>
+      <w:bookmarkEnd w:id="13"/>
     </w:p>
     <w:p>
       <w:r>
@@ -4490,46 +4177,21 @@
         <w:t xml:space="preserve">e: </w:t>
       </w:r>
       <w:r>
-        <w:t>“</w:t>
-      </w:r>
-      <w:proofErr w:type="spellStart"/>
-      <w:r>
-        <w:t>lr</w:t>
-      </w:r>
-      <w:proofErr w:type="spellEnd"/>
-      <w:r>
-        <w:t xml:space="preserve">” is a small value, default = 0.01 for </w:t>
-      </w:r>
-      <w:proofErr w:type="spellStart"/>
-      <w:r>
-        <w:t>Keras’s</w:t>
-      </w:r>
-      <w:proofErr w:type="spellEnd"/>
-      <w:r>
-        <w:t xml:space="preserve"> optimizers. This is used as a multiplier to figure out by how much to correct weights and biases during training epochs. The related decay parameter defaults to 0.0; which means that the learning rate is constant for all epochs. By allowing the learning rate to decay with time (epoch #), smaller changes to the parameters are made during mature training epochs, thus avoiding overcorrecting.</w:t>
+        <w:t>“lr” is a small value, default = 0.01 for Keras’s optimizers. This is used as a multiplier to figure out by how much to correct weights and biases during training epochs. The related decay parameter defaults to 0.0; which means that the learning rate is constant for all epochs. By allowing the learning rate to decay with time (epoch #), smaller changes to the parameters are made during mature training epochs, thus avoiding overcorrecting.</w:t>
       </w:r>
     </w:p>
     <w:p>
       <w:r>
         <w:t xml:space="preserve">The following is used: </w:t>
       </w:r>
-      <w:proofErr w:type="spellStart"/>
       <w:r>
         <w:rPr>
           <w:rFonts w:ascii="Courier New" w:hAnsi="Courier New" w:cs="Courier New"/>
         </w:rPr>
-        <w:t>lr</w:t>
-      </w:r>
-      <w:proofErr w:type="spellEnd"/>
-      <w:r>
-        <w:rPr>
-          <w:rFonts w:ascii="Courier New" w:hAnsi="Courier New" w:cs="Courier New"/>
-        </w:rPr>
-        <w:t>=0.01, decay=1e-6</w:t>
-      </w:r>
-    </w:p>
-    <w:p>
-      <w:proofErr w:type="spellStart"/>
+        <w:t>lr=0.01, decay=1e-6</w:t>
+      </w:r>
+    </w:p>
+    <w:p>
       <w:r>
         <w:rPr>
           <w:b/>
@@ -4537,7 +4199,6 @@
         </w:rPr>
         <w:t>Batch_size</w:t>
       </w:r>
-      <w:proofErr w:type="spellEnd"/>
       <w:r>
         <w:rPr>
           <w:b/>
@@ -4556,39 +4217,22 @@
       </w:r>
     </w:p>
     <w:p>
-      <w:proofErr w:type="spellStart"/>
       <w:r>
         <w:rPr>
           <w:b/>
           <w:bCs/>
         </w:rPr>
-        <w:t>Num</w:t>
-      </w:r>
-      <w:proofErr w:type="spellEnd"/>
+        <w:t xml:space="preserve">Num </w:t>
+      </w:r>
       <w:r>
         <w:rPr>
           <w:b/>
           <w:bCs/>
         </w:rPr>
-        <w:t xml:space="preserve"> </w:t>
-      </w:r>
-      <w:r>
-        <w:rPr>
-          <w:b/>
-          <w:bCs/>
-        </w:rPr>
         <w:t>epochs</w:t>
       </w:r>
       <w:r>
-        <w:t xml:space="preserve">: Increased to 500. </w:t>
-      </w:r>
-      <w:proofErr w:type="spellStart"/>
-      <w:r>
-        <w:t>Val_loss</w:t>
-      </w:r>
-      <w:proofErr w:type="spellEnd"/>
-      <w:r>
-        <w:t xml:space="preserve"> improvement was observed up until epoch #440</w:t>
+        <w:t>: Increased to 500. Val_loss improvement was observed up until epoch #440</w:t>
       </w:r>
     </w:p>
     <w:p/>
@@ -4612,7 +4256,7 @@
           <w:szCs w:val="36"/>
         </w:rPr>
       </w:pPr>
-      <w:bookmarkStart w:id="13" w:name="_Toc508121042"/>
+      <w:bookmarkStart w:id="14" w:name="_Toc508186889"/>
       <w:r>
         <w:rPr>
           <w:sz w:val="40"/>
@@ -4621,7 +4265,7 @@
         <w:lastRenderedPageBreak/>
         <w:t>Results</w:t>
       </w:r>
-      <w:bookmarkEnd w:id="13"/>
+      <w:bookmarkEnd w:id="14"/>
     </w:p>
     <w:p>
       <w:pPr>
@@ -4631,7 +4275,7 @@
           <w:szCs w:val="24"/>
         </w:rPr>
       </w:pPr>
-      <w:bookmarkStart w:id="14" w:name="_Toc508121043"/>
+      <w:bookmarkStart w:id="15" w:name="_Toc508186890"/>
       <w:r>
         <w:rPr>
           <w:sz w:val="28"/>
@@ -4639,7 +4283,7 @@
         </w:rPr>
         <w:t>Model Evaluation and Validation</w:t>
       </w:r>
-      <w:bookmarkEnd w:id="14"/>
+      <w:bookmarkEnd w:id="15"/>
     </w:p>
     <w:p/>
     <w:p>
@@ -5124,7 +4768,7 @@
           <w:szCs w:val="24"/>
         </w:rPr>
       </w:pPr>
-      <w:bookmarkStart w:id="15" w:name="_Toc508121044"/>
+      <w:bookmarkStart w:id="16" w:name="_Toc508186891"/>
       <w:r>
         <w:rPr>
           <w:sz w:val="28"/>
@@ -5132,7 +4776,7 @@
         </w:rPr>
         <w:t>Justification</w:t>
       </w:r>
-      <w:bookmarkEnd w:id="15"/>
+      <w:bookmarkEnd w:id="16"/>
     </w:p>
     <w:p>
       <w:r>
@@ -5169,10 +4813,7 @@
         <w:t>2</w:t>
       </w:r>
       <w:r>
-        <w:t xml:space="preserve">, a high standard was set. MSE is a metric that is data dependent, and the </w:t>
-      </w:r>
-      <w:r>
-        <w:t>R</w:t>
+        <w:t>, a high standard was set. MSE is a metric that is data dependent, and the R</w:t>
       </w:r>
       <w:r>
         <w:rPr>
@@ -5208,23 +4849,7 @@
         <w:t>Fig. 10:</w:t>
       </w:r>
       <w:r>
-        <w:t xml:space="preserve"> </w:t>
-      </w:r>
-      <w:proofErr w:type="spellStart"/>
-      <w:r>
-        <w:t>y_test</w:t>
-      </w:r>
-      <w:proofErr w:type="spellEnd"/>
-      <w:r>
-        <w:t xml:space="preserve"> vs. </w:t>
-      </w:r>
-      <w:proofErr w:type="spellStart"/>
-      <w:r>
-        <w:t>y_pred</w:t>
-      </w:r>
-      <w:proofErr w:type="spellEnd"/>
-      <w:r>
-        <w:t xml:space="preserve"> for the various models</w:t>
+        <w:t xml:space="preserve"> y_test vs. y_pred for the various models</w:t>
       </w:r>
     </w:p>
     <w:tbl>
@@ -5274,7 +4899,7 @@
                           <pic:cNvPicPr/>
                         </pic:nvPicPr>
                         <pic:blipFill>
-                          <a:blip r:embed="rId22"/>
+                          <a:blip r:embed="rId23"/>
                           <a:stretch>
                             <a:fillRect/>
                           </a:stretch>
@@ -5347,7 +4972,7 @@
                           <pic:cNvPicPr/>
                         </pic:nvPicPr>
                         <pic:blipFill>
-                          <a:blip r:embed="rId23"/>
+                          <a:blip r:embed="rId24"/>
                           <a:stretch>
                             <a:fillRect/>
                           </a:stretch>
@@ -5419,7 +5044,7 @@
                           <pic:cNvPicPr/>
                         </pic:nvPicPr>
                         <pic:blipFill>
-                          <a:blip r:embed="rId24"/>
+                          <a:blip r:embed="rId25"/>
                           <a:stretch>
                             <a:fillRect/>
                           </a:stretch>
@@ -5474,7 +5099,7 @@
           <w:szCs w:val="36"/>
         </w:rPr>
       </w:pPr>
-      <w:bookmarkStart w:id="16" w:name="_Toc508121045"/>
+      <w:bookmarkStart w:id="17" w:name="_Toc508186892"/>
       <w:r>
         <w:rPr>
           <w:sz w:val="40"/>
@@ -5483,7 +5108,7 @@
         <w:lastRenderedPageBreak/>
         <w:t>Conclusion</w:t>
       </w:r>
-      <w:bookmarkEnd w:id="16"/>
+      <w:bookmarkEnd w:id="17"/>
     </w:p>
     <w:p>
       <w:pPr>
@@ -5502,7 +5127,7 @@
           <w:szCs w:val="24"/>
         </w:rPr>
       </w:pPr>
-      <w:bookmarkStart w:id="17" w:name="_Toc508121046"/>
+      <w:bookmarkStart w:id="18" w:name="_Toc508186893"/>
       <w:r>
         <w:rPr>
           <w:sz w:val="28"/>
@@ -5510,7 +5135,7 @@
         </w:rPr>
         <w:t>Free-Form Visualization</w:t>
       </w:r>
-      <w:bookmarkEnd w:id="17"/>
+      <w:bookmarkEnd w:id="18"/>
     </w:p>
     <w:p>
       <w:r>
@@ -5588,7 +5213,7 @@
                           <pic:cNvPicPr/>
                         </pic:nvPicPr>
                         <pic:blipFill>
-                          <a:blip r:embed="rId25"/>
+                          <a:blip r:embed="rId26"/>
                           <a:stretch>
                             <a:fillRect/>
                           </a:stretch>
@@ -5669,7 +5294,7 @@
                           <pic:cNvPicPr/>
                         </pic:nvPicPr>
                         <pic:blipFill>
-                          <a:blip r:embed="rId26"/>
+                          <a:blip r:embed="rId27"/>
                           <a:stretch>
                             <a:fillRect/>
                           </a:stretch>
@@ -5696,28 +5321,12 @@
     <w:p/>
     <w:p>
       <w:r>
-        <w:t xml:space="preserve">The </w:t>
-      </w:r>
-      <w:proofErr w:type="spellStart"/>
-      <w:r>
-        <w:t>val_loss</w:t>
-      </w:r>
-      <w:proofErr w:type="spellEnd"/>
-      <w:r>
-        <w:t xml:space="preserve"> of the tuned model begins to converge towards training loss at an early stage. This indicates a better use of epochs. The reduced batch size for the refined model is the enabler for this improvement.</w:t>
-      </w:r>
-    </w:p>
-    <w:p>
-      <w:r>
-        <w:t xml:space="preserve">With the initial model, during later epochs, there seems to be overfitting happening frequently. This can be seen by the large </w:t>
-      </w:r>
-      <w:proofErr w:type="spellStart"/>
-      <w:r>
-        <w:t>val_losses</w:t>
-      </w:r>
-      <w:proofErr w:type="spellEnd"/>
-      <w:r>
-        <w:t xml:space="preserve"> around the 275+ epochs. On the other hand, in the tuned model logs, </w:t>
+        <w:t>The val_loss of the tuned model begins to converge towards training loss at an early stage. This indicates a better use of epochs. The reduced batch size for the refined model is the enabler for this improvement.</w:t>
+      </w:r>
+    </w:p>
+    <w:p>
+      <w:r>
+        <w:t xml:space="preserve">With the initial model, during later epochs, there seems to be overfitting happening frequently. This can be seen by the large val_losses around the 275+ epochs. On the other hand, in the tuned model logs, </w:t>
       </w:r>
       <w:r>
         <w:lastRenderedPageBreak/>
@@ -5729,13 +5338,11 @@
       <w:r>
         <w:t>ampened</w:t>
       </w:r>
-      <w:bookmarkStart w:id="18" w:name="_GoBack"/>
-      <w:bookmarkEnd w:id="18"/>
       <w:r>
         <w:t xml:space="preserve">) </w:t>
       </w:r>
       <w:r>
-        <w:t>learning rate applied during the time of the late epochs is instrumental in controlling overfitting.</w:t>
+        <w:t>learning rate applied during the late epochs is instrumental in controlling overfitting.</w:t>
       </w:r>
     </w:p>
     <w:p>
@@ -5746,7 +5353,7 @@
           <w:szCs w:val="24"/>
         </w:rPr>
       </w:pPr>
-      <w:bookmarkStart w:id="19" w:name="_Toc508121047"/>
+      <w:bookmarkStart w:id="19" w:name="_Toc508186894"/>
       <w:r>
         <w:rPr>
           <w:sz w:val="28"/>
@@ -5756,7 +5363,128 @@
       </w:r>
       <w:bookmarkEnd w:id="19"/>
     </w:p>
-    <w:p/>
+    <w:p>
+      <w:r>
+        <w:t>Summary of process used for this project:</w:t>
+      </w:r>
+    </w:p>
+    <w:p>
+      <w:pPr>
+        <w:pStyle w:val="ListParagraph"/>
+        <w:numPr>
+          <w:ilvl w:val="0"/>
+          <w:numId w:val="7"/>
+        </w:numPr>
+      </w:pPr>
+      <w:r>
+        <w:t>Stated an initial real-world problem, that is presently solved with dedicated hardware and not an ML/AI approach.</w:t>
+      </w:r>
+    </w:p>
+    <w:p>
+      <w:pPr>
+        <w:pStyle w:val="ListParagraph"/>
+        <w:numPr>
+          <w:ilvl w:val="0"/>
+          <w:numId w:val="7"/>
+        </w:numPr>
+      </w:pPr>
+      <w:r>
+        <w:t>Generate the dataset by running hardware simulations.</w:t>
+      </w:r>
+    </w:p>
+    <w:p>
+      <w:pPr>
+        <w:pStyle w:val="ListParagraph"/>
+        <w:numPr>
+          <w:ilvl w:val="0"/>
+          <w:numId w:val="7"/>
+        </w:numPr>
+      </w:pPr>
+      <w:r>
+        <w:t>Analyze the data. Apply pre-processing techniques to prepare the data for ML algorithms and frameworks like Keras.</w:t>
+      </w:r>
+    </w:p>
+    <w:p>
+      <w:pPr>
+        <w:pStyle w:val="ListParagraph"/>
+        <w:numPr>
+          <w:ilvl w:val="0"/>
+          <w:numId w:val="7"/>
+        </w:numPr>
+      </w:pPr>
+      <w:r>
+        <w:t>Review available metrics and decide which is appropriate to use.</w:t>
+      </w:r>
+    </w:p>
+    <w:p>
+      <w:pPr>
+        <w:pStyle w:val="ListParagraph"/>
+        <w:numPr>
+          <w:ilvl w:val="0"/>
+          <w:numId w:val="7"/>
+        </w:numPr>
+      </w:pPr>
+      <w:r>
+        <w:t>Develop a benchmark model.</w:t>
+      </w:r>
+    </w:p>
+    <w:p>
+      <w:pPr>
+        <w:pStyle w:val="ListParagraph"/>
+        <w:numPr>
+          <w:ilvl w:val="0"/>
+          <w:numId w:val="7"/>
+        </w:numPr>
+      </w:pPr>
+      <w:r>
+        <w:t>Develop a DL based neural network.</w:t>
+      </w:r>
+    </w:p>
+    <w:p>
+      <w:pPr>
+        <w:pStyle w:val="ListParagraph"/>
+        <w:numPr>
+          <w:ilvl w:val="0"/>
+          <w:numId w:val="7"/>
+        </w:numPr>
+      </w:pPr>
+      <w:r>
+        <w:t>Refine the DL model by tuning architecture and hyperparameters.</w:t>
+      </w:r>
+    </w:p>
+    <w:p>
+      <w:pPr>
+        <w:pStyle w:val="ListParagraph"/>
+        <w:numPr>
+          <w:ilvl w:val="0"/>
+          <w:numId w:val="7"/>
+        </w:numPr>
+      </w:pPr>
+      <w:r>
+        <w:t>Review metrics for each model.</w:t>
+      </w:r>
+    </w:p>
+    <w:p>
+      <w:r>
+        <w:t xml:space="preserve">The area of battery SoC estimation is quite vast and I found it challenging to clearly state the problem in a manner that is bound and addressable for a capstone project. Next, gathering data was </w:t>
+      </w:r>
+      <w:r>
+        <w:t>a challenge since this was not readily available in the public domain.</w:t>
+      </w:r>
+    </w:p>
+    <w:p>
+      <w:r>
+        <w:t xml:space="preserve">As for the most interesting parts of the project, the model refinement steps that involved hyperparameter tuning was fun. I re-learnt quite a few things in the process of implementation. While writing this report, and during implementation of this project, I had to </w:t>
+      </w:r>
+      <w:proofErr w:type="gramStart"/>
+      <w:r>
+        <w:t>refer back</w:t>
+      </w:r>
+      <w:proofErr w:type="gramEnd"/>
+      <w:r>
+        <w:t xml:space="preserve"> to various projects I worked on as part of the MLND – it was nice to revisit them.</w:t>
+      </w:r>
+    </w:p>
     <w:p/>
     <w:p>
       <w:pPr>
@@ -5766,7 +5494,7 @@
           <w:szCs w:val="24"/>
         </w:rPr>
       </w:pPr>
-      <w:bookmarkStart w:id="20" w:name="_Toc508121048"/>
+      <w:bookmarkStart w:id="20" w:name="_Toc508186895"/>
       <w:r>
         <w:rPr>
           <w:sz w:val="28"/>
@@ -5776,9 +5504,67 @@
       </w:r>
       <w:bookmarkEnd w:id="20"/>
     </w:p>
-    <w:p/>
+    <w:p>
+      <w:r>
+        <w:t xml:space="preserve">There is the broader function of SoC estimation during </w:t>
+      </w:r>
+      <w:r>
+        <w:t xml:space="preserve">normal charging or discharging of the battery. </w:t>
+      </w:r>
+      <w:r>
+        <w:t xml:space="preserve">The work done in this project </w:t>
+      </w:r>
+      <w:proofErr w:type="gramStart"/>
+      <w:r>
+        <w:t>can be seen as</w:t>
+      </w:r>
+      <w:proofErr w:type="gramEnd"/>
+      <w:r>
+        <w:t xml:space="preserve"> th</w:t>
+      </w:r>
+      <w:r>
+        <w:t>e foundation being laid to achieve the broader scope.</w:t>
+      </w:r>
+    </w:p>
+    <w:p>
+      <w:r>
+        <w:t xml:space="preserve">The technique for hyperparameter search could be improved significantly (and in a more automated way) by using </w:t>
+      </w:r>
+      <w:proofErr w:type="spellStart"/>
+      <w:r>
+        <w:t>Scikit’s</w:t>
+      </w:r>
+      <w:proofErr w:type="spellEnd"/>
+      <w:r>
+        <w:t xml:space="preserve"> </w:t>
+      </w:r>
+      <w:proofErr w:type="spellStart"/>
+      <w:r>
+        <w:t>GridSearch</w:t>
+      </w:r>
+      <w:proofErr w:type="spellEnd"/>
+      <w:r>
+        <w:t xml:space="preserve"> and </w:t>
+      </w:r>
+      <w:proofErr w:type="spellStart"/>
+      <w:r>
+        <w:t>Keras</w:t>
+      </w:r>
+      <w:proofErr w:type="spellEnd"/>
+      <w:r>
+        <w:t xml:space="preserve">’ wrappers for </w:t>
+      </w:r>
+      <w:proofErr w:type="spellStart"/>
+      <w:r>
+        <w:t>Scikit</w:t>
+      </w:r>
+      <w:proofErr w:type="spellEnd"/>
+      <w:r>
+        <w:t>.</w:t>
+      </w:r>
+    </w:p>
     <w:sectPr>
-      <w:footerReference w:type="default" r:id="rId27"/>
+      <w:footerReference w:type="default" r:id="rId28"/>
       <w:pgSz w:w="12240" w:h="15840"/>
       <w:pgMar w:top="1440" w:right="1440" w:bottom="1440" w:left="1440" w:header="720" w:footer="720" w:gutter="0"/>
       <w:cols w:space="720"/>
@@ -6127,10 +5913,10 @@
     </w:lvl>
   </w:abstractNum>
   <w:abstractNum w:abstractNumId="3" w15:restartNumberingAfterBreak="0">
-    <w:nsid w:val="2F674183"/>
+    <w:nsid w:val="26787797"/>
     <w:multiLevelType w:val="hybridMultilevel"/>
-    <w:tmpl w:val="11A0918E"/>
-    <w:lvl w:ilvl="0" w:tplc="5F8635B0">
+    <w:tmpl w:val="2662C946"/>
+    <w:lvl w:ilvl="0" w:tplc="0409000F">
       <w:start w:val="1"/>
       <w:numFmt w:val="decimal"/>
       <w:lvlText w:val="%1."/>
@@ -6216,6 +6002,95 @@
     </w:lvl>
   </w:abstractNum>
   <w:abstractNum w:abstractNumId="4" w15:restartNumberingAfterBreak="0">
+    <w:nsid w:val="2F674183"/>
+    <w:multiLevelType w:val="hybridMultilevel"/>
+    <w:tmpl w:val="11A0918E"/>
+    <w:lvl w:ilvl="0" w:tplc="5F8635B0">
+      <w:start w:val="1"/>
+      <w:numFmt w:val="decimal"/>
+      <w:lvlText w:val="%1."/>
+      <w:lvlJc w:val="left"/>
+      <w:pPr>
+        <w:ind w:left="720" w:hanging="360"/>
+      </w:pPr>
+      <w:rPr>
+        <w:rFonts w:hint="default"/>
+      </w:rPr>
+    </w:lvl>
+    <w:lvl w:ilvl="1" w:tplc="04090019" w:tentative="1">
+      <w:start w:val="1"/>
+      <w:numFmt w:val="lowerLetter"/>
+      <w:lvlText w:val="%2."/>
+      <w:lvlJc w:val="left"/>
+      <w:pPr>
+        <w:ind w:left="1440" w:hanging="360"/>
+      </w:pPr>
+    </w:lvl>
+    <w:lvl w:ilvl="2" w:tplc="0409001B" w:tentative="1">
+      <w:start w:val="1"/>
+      <w:numFmt w:val="lowerRoman"/>
+      <w:lvlText w:val="%3."/>
+      <w:lvlJc w:val="right"/>
+      <w:pPr>
+        <w:ind w:left="2160" w:hanging="180"/>
+      </w:pPr>
+    </w:lvl>
+    <w:lvl w:ilvl="3" w:tplc="0409000F" w:tentative="1">
+      <w:start w:val="1"/>
+      <w:numFmt w:val="decimal"/>
+      <w:lvlText w:val="%4."/>
+      <w:lvlJc w:val="left"/>
+      <w:pPr>
+        <w:ind w:left="2880" w:hanging="360"/>
+      </w:pPr>
+    </w:lvl>
+    <w:lvl w:ilvl="4" w:tplc="04090019" w:tentative="1">
+      <w:start w:val="1"/>
+      <w:numFmt w:val="lowerLetter"/>
+      <w:lvlText w:val="%5."/>
+      <w:lvlJc w:val="left"/>
+      <w:pPr>
+        <w:ind w:left="3600" w:hanging="360"/>
+      </w:pPr>
+    </w:lvl>
+    <w:lvl w:ilvl="5" w:tplc="0409001B" w:tentative="1">
+      <w:start w:val="1"/>
+      <w:numFmt w:val="lowerRoman"/>
+      <w:lvlText w:val="%6."/>
+      <w:lvlJc w:val="right"/>
+      <w:pPr>
+        <w:ind w:left="4320" w:hanging="180"/>
+      </w:pPr>
+    </w:lvl>
+    <w:lvl w:ilvl="6" w:tplc="0409000F" w:tentative="1">
+      <w:start w:val="1"/>
+      <w:numFmt w:val="decimal"/>
+      <w:lvlText w:val="%7."/>
+      <w:lvlJc w:val="left"/>
+      <w:pPr>
+        <w:ind w:left="5040" w:hanging="360"/>
+      </w:pPr>
+    </w:lvl>
+    <w:lvl w:ilvl="7" w:tplc="04090019" w:tentative="1">
+      <w:start w:val="1"/>
+      <w:numFmt w:val="lowerLetter"/>
+      <w:lvlText w:val="%8."/>
+      <w:lvlJc w:val="left"/>
+      <w:pPr>
+        <w:ind w:left="5760" w:hanging="360"/>
+      </w:pPr>
+    </w:lvl>
+    <w:lvl w:ilvl="8" w:tplc="0409001B" w:tentative="1">
+      <w:start w:val="1"/>
+      <w:numFmt w:val="lowerRoman"/>
+      <w:lvlText w:val="%9."/>
+      <w:lvlJc w:val="right"/>
+      <w:pPr>
+        <w:ind w:left="6480" w:hanging="180"/>
+      </w:pPr>
+    </w:lvl>
+  </w:abstractNum>
+  <w:abstractNum w:abstractNumId="5" w15:restartNumberingAfterBreak="0">
     <w:nsid w:val="37892FBF"/>
     <w:multiLevelType w:val="hybridMultilevel"/>
     <w:tmpl w:val="442CAB14"/>
@@ -6327,7 +6202,7 @@
       </w:rPr>
     </w:lvl>
   </w:abstractNum>
-  <w:abstractNum w:abstractNumId="5" w15:restartNumberingAfterBreak="0">
+  <w:abstractNum w:abstractNumId="6" w15:restartNumberingAfterBreak="0">
     <w:nsid w:val="58F9043D"/>
     <w:multiLevelType w:val="hybridMultilevel"/>
     <w:tmpl w:val="05641172"/>
@@ -6417,19 +6292,22 @@
     <w:abstractNumId w:val="2"/>
   </w:num>
   <w:num w:numId="2">
-    <w:abstractNumId w:val="5"/>
+    <w:abstractNumId w:val="6"/>
   </w:num>
   <w:num w:numId="3">
     <w:abstractNumId w:val="0"/>
   </w:num>
   <w:num w:numId="4">
-    <w:abstractNumId w:val="3"/>
+    <w:abstractNumId w:val="4"/>
   </w:num>
   <w:num w:numId="5">
-    <w:abstractNumId w:val="4"/>
+    <w:abstractNumId w:val="5"/>
   </w:num>
   <w:num w:numId="6">
     <w:abstractNumId w:val="1"/>
+  </w:num>
+  <w:num w:numId="7">
+    <w:abstractNumId w:val="3"/>
   </w:num>
 </w:numbering>
 </file>
@@ -7173,556 +7051,61 @@
     <w:uiPriority w:val="99"/>
     <w:rsid w:val="00110FF0"/>
   </w:style>
-</w:styles>
-</file>
-
-<file path=word/glossary/document.xml><?xml version="1.0" encoding="utf-8"?>
-<w:glossaryDocument xmlns:wpc="http://schemas.microsoft.com/office/word/2010/wordprocessingCanvas" xmlns:cx="http://schemas.microsoft.com/office/drawing/2014/chartex" xmlns:cx1="http://schemas.microsoft.com/office/drawing/2015/9/8/chartex" xmlns:cx2="http://schemas.microsoft.com/office/drawing/2015/10/21/chartex" xmlns:cx3="http://schemas.microsoft.com/office/drawing/2016/5/9/chartex" xmlns:cx4="http://schemas.microsoft.com/office/drawing/2016/5/10/chartex" xmlns:cx5="http://schemas.microsoft.com/office/drawing/2016/5/11/chartex" xmlns:cx6="http://schemas.microsoft.com/office/drawing/2016/5/12/chartex" xmlns:cx7="http://schemas.microsoft.com/office/drawing/2016/5/13/chartex" xmlns:cx8="http://schemas.microsoft.com/office/drawing/2016/5/14/chartex" xmlns:mc="http://schemas.openxmlformats.org/markup-compatibility/2006" xmlns:aink="http://schemas.microsoft.com/office/drawing/2016/ink" xmlns:am3d="http://schemas.microsoft.com/office/drawing/2017/model3d" xmlns:o="urn:schemas-microsoft-com:office:office" xmlns:r="http://schemas.openxmlformats.org/officeDocument/2006/relationships" xmlns:m="http://schemas.openxmlformats.org/officeDocument/2006/math" xmlns:v="urn:schemas-microsoft-com:vml" xmlns:wp14="http://schemas.microsoft.com/office/word/2010/wordprocessingDrawing" xmlns:wp="http://schemas.openxmlformats.org/drawingml/2006/wordprocessingDrawing" xmlns:w10="urn:schemas-microsoft-com:office:word" xmlns:w="http://schemas.openxmlformats.org/wordprocessingml/2006/main" xmlns:w14="http://schemas.microsoft.com/office/word/2010/wordml" xmlns:w15="http://schemas.microsoft.com/office/word/2012/wordml" xmlns:w16cid="http://schemas.microsoft.com/office/word/2016/wordml/cid" xmlns:w16se="http://schemas.microsoft.com/office/word/2015/wordml/symex" xmlns:wpg="http://schemas.microsoft.com/office/word/2010/wordprocessingGroup" xmlns:wpi="http://schemas.microsoft.com/office/word/2010/wordprocessingInk" xmlns:wne="http://schemas.microsoft.com/office/word/2006/wordml" xmlns:wps="http://schemas.microsoft.com/office/word/2010/wordprocessingShape" mc:Ignorable="w14 w15 w16se w16cid wp14"/>
-</file>
-
-<file path=word/glossary/fontTable.xml><?xml version="1.0" encoding="utf-8"?>
-<w:fonts xmlns:mc="http://schemas.openxmlformats.org/markup-compatibility/2006" xmlns:r="http://schemas.openxmlformats.org/officeDocument/2006/relationships" xmlns:w="http://schemas.openxmlformats.org/wordprocessingml/2006/main" xmlns:w14="http://schemas.microsoft.com/office/word/2010/wordml" xmlns:w15="http://schemas.microsoft.com/office/word/2012/wordml" xmlns:w16cid="http://schemas.microsoft.com/office/word/2016/wordml/cid" xmlns:w16se="http://schemas.microsoft.com/office/word/2015/wordml/symex" mc:Ignorable="w14 w15 w16se w16cid">
-  <w:font w:name="Times New Roman">
-    <w:panose1 w:val="02020603050405020304"/>
-    <w:charset w:val="00"/>
-    <w:family w:val="roman"/>
-    <w:pitch w:val="variable"/>
-    <w:sig w:usb0="E0002AFF" w:usb1="C0007843" w:usb2="00000009" w:usb3="00000000" w:csb0="000001FF" w:csb1="00000000"/>
-  </w:font>
-  <w:font w:name="Wingdings">
-    <w:panose1 w:val="05000000000000000000"/>
-    <w:charset w:val="02"/>
-    <w:family w:val="auto"/>
-    <w:pitch w:val="variable"/>
-    <w:sig w:usb0="00000000" w:usb1="10000000" w:usb2="00000000" w:usb3="00000000" w:csb0="80000000" w:csb1="00000000"/>
-  </w:font>
-  <w:font w:name="Calibri">
-    <w:panose1 w:val="020F0502020204030204"/>
-    <w:charset w:val="00"/>
-    <w:family w:val="swiss"/>
-    <w:pitch w:val="variable"/>
-    <w:sig w:usb0="E0002AFF" w:usb1="4000ACFF" w:usb2="00000001" w:usb3="00000000" w:csb0="000001FF" w:csb1="00000000"/>
-  </w:font>
-  <w:font w:name="Mangal">
-    <w:altName w:val="Mangal"/>
-    <w:panose1 w:val="02040503050203030202"/>
-    <w:charset w:val="00"/>
-    <w:family w:val="roman"/>
-    <w:pitch w:val="variable"/>
-    <w:sig w:usb0="00008003" w:usb1="00000000" w:usb2="00000000" w:usb3="00000000" w:csb0="00000001" w:csb1="00000000"/>
-  </w:font>
-  <w:font w:name="Courier New">
-    <w:panose1 w:val="02070309020205020404"/>
-    <w:charset w:val="00"/>
-    <w:family w:val="modern"/>
-    <w:pitch w:val="fixed"/>
-    <w:sig w:usb0="E0002EFF" w:usb1="C0007843" w:usb2="00000009" w:usb3="00000000" w:csb0="000001FF" w:csb1="00000000"/>
-  </w:font>
-  <w:font w:name="Symbol">
-    <w:panose1 w:val="05050102010706020507"/>
-    <w:charset w:val="02"/>
-    <w:family w:val="roman"/>
-    <w:pitch w:val="variable"/>
-    <w:sig w:usb0="00000000" w:usb1="10000000" w:usb2="00000000" w:usb3="00000000" w:csb0="80000000" w:csb1="00000000"/>
-  </w:font>
-  <w:font w:name="Calibri Light">
-    <w:panose1 w:val="020F0302020204030204"/>
-    <w:charset w:val="00"/>
-    <w:family w:val="swiss"/>
-    <w:pitch w:val="variable"/>
-    <w:sig w:usb0="A0002AEF" w:usb1="4000207B" w:usb2="00000000" w:usb3="00000000" w:csb0="000001FF" w:csb1="00000000"/>
-  </w:font>
-</w:fonts>
-</file>
-
-<file path=word/glossary/settings.xml><?xml version="1.0" encoding="utf-8"?>
-<w:settings xmlns:mc="http://schemas.openxmlformats.org/markup-compatibility/2006" xmlns:o="urn:schemas-microsoft-com:office:office" xmlns:r="http://schemas.openxmlformats.org/officeDocument/2006/relationships" xmlns:m="http://schemas.openxmlformats.org/officeDocument/2006/math" xmlns:v="urn:schemas-microsoft-com:vml" xmlns:w10="urn:schemas-microsoft-com:office:word" xmlns:w="http://schemas.openxmlformats.org/wordprocessingml/2006/main" xmlns:w14="http://schemas.microsoft.com/office/word/2010/wordml" xmlns:w15="http://schemas.microsoft.com/office/word/2012/wordml" xmlns:w16cid="http://schemas.microsoft.com/office/word/2016/wordml/cid" xmlns:w16se="http://schemas.microsoft.com/office/word/2015/wordml/symex" xmlns:sl="http://schemas.openxmlformats.org/schemaLibrary/2006/main" mc:Ignorable="w14 w15 w16se w16cid">
-  <w:view w:val="normal"/>
-  <w:defaultTabStop w:val="720"/>
-  <w:characterSpacingControl w:val="doNotCompress"/>
-  <w:compat>
-    <w:useFELayout/>
-    <w:compatSetting w:name="compatibilityMode" w:uri="http://schemas.microsoft.com/office/word" w:val="15"/>
-    <w:compatSetting w:name="overrideTableStyleFontSizeAndJustification" w:uri="http://schemas.microsoft.com/office/word" w:val="1"/>
-    <w:compatSetting w:name="enableOpenTypeFeatures" w:uri="http://schemas.microsoft.com/office/word" w:val="1"/>
-    <w:compatSetting w:name="doNotFlipMirrorIndents" w:uri="http://schemas.microsoft.com/office/word" w:val="1"/>
-    <w:compatSetting w:name="differentiateMultirowTableHeaders" w:uri="http://schemas.microsoft.com/office/word" w:val="1"/>
-    <w:compatSetting w:name="useWord2013TrackBottomHyphenation" w:uri="http://schemas.microsoft.com/office/word" w:val="0"/>
-  </w:compat>
-  <w:rsids>
-    <w:rsidRoot w:val="005F2E12"/>
-    <w:rsid w:val="005F2E12"/>
-  </w:rsids>
-  <m:mathPr>
-    <m:mathFont m:val="Cambria Math"/>
-    <m:brkBin m:val="before"/>
-    <m:brkBinSub m:val="--"/>
-    <m:smallFrac m:val="0"/>
-    <m:dispDef/>
-    <m:lMargin m:val="0"/>
-    <m:rMargin m:val="0"/>
-    <m:defJc m:val="centerGroup"/>
-    <m:wrapIndent m:val="1440"/>
-    <m:intLim m:val="subSup"/>
-    <m:naryLim m:val="undOvr"/>
-  </m:mathPr>
-  <w:themeFontLang w:val="en-US" w:bidi="sa-IN"/>
-  <w:clrSchemeMapping w:bg1="light1" w:t1="dark1" w:bg2="light2" w:t2="dark2" w:accent1="accent1" w:accent2="accent2" w:accent3="accent3" w:accent4="accent4" w:accent5="accent5" w:accent6="accent6" w:hyperlink="hyperlink" w:followedHyperlink="followedHyperlink"/>
-  <w:decimalSymbol w:val="."/>
-  <w:listSeparator w:val=","/>
-  <w15:chartTrackingRefBased/>
-</w:settings>
-</file>
-
-<file path=word/glossary/styles.xml><?xml version="1.0" encoding="utf-8"?>
-<w:styles xmlns:mc="http://schemas.openxmlformats.org/markup-compatibility/2006" xmlns:r="http://schemas.openxmlformats.org/officeDocument/2006/relationships" xmlns:w="http://schemas.openxmlformats.org/wordprocessingml/2006/main" xmlns:w14="http://schemas.microsoft.com/office/word/2010/wordml" xmlns:w15="http://schemas.microsoft.com/office/word/2012/wordml" xmlns:w16cid="http://schemas.microsoft.com/office/word/2016/wordml/cid" xmlns:w16se="http://schemas.microsoft.com/office/word/2015/wordml/symex" mc:Ignorable="w14 w15 w16se w16cid">
-  <w:docDefaults>
-    <w:rPrDefault>
-      <w:rPr>
-        <w:rFonts w:asciiTheme="minorHAnsi" w:eastAsiaTheme="minorEastAsia" w:hAnsiTheme="minorHAnsi" w:cstheme="minorBidi"/>
-        <w:sz w:val="22"/>
-        <w:lang w:val="en-US" w:eastAsia="en-US" w:bidi="sa-IN"/>
-      </w:rPr>
-    </w:rPrDefault>
-    <w:pPrDefault>
-      <w:pPr>
-        <w:spacing w:after="160" w:line="259" w:lineRule="auto"/>
-      </w:pPr>
-    </w:pPrDefault>
-  </w:docDefaults>
-  <w:latentStyles w:defLockedState="0" w:defUIPriority="99" w:defSemiHidden="0" w:defUnhideWhenUsed="0" w:defQFormat="0" w:count="375">
-    <w:lsdException w:name="Normal" w:uiPriority="0" w:qFormat="1"/>
-    <w:lsdException w:name="heading 1" w:uiPriority="9" w:qFormat="1"/>
-    <w:lsdException w:name="heading 2" w:semiHidden="1" w:uiPriority="9" w:unhideWhenUsed="1" w:qFormat="1"/>
-    <w:lsdException w:name="heading 3" w:semiHidden="1" w:uiPriority="9" w:unhideWhenUsed="1" w:qFormat="1"/>
-    <w:lsdException w:name="heading 4" w:semiHidden="1" w:uiPriority="9" w:unhideWhenUsed="1" w:qFormat="1"/>
-    <w:lsdException w:name="heading 5" w:semiHidden="1" w:uiPriority="9" w:unhideWhenUsed="1" w:qFormat="1"/>
-    <w:lsdException w:name="heading 6" w:semiHidden="1" w:uiPriority="9" w:unhideWhenUsed="1" w:qFormat="1"/>
-    <w:lsdException w:name="heading 7" w:semiHidden="1" w:uiPriority="9" w:unhideWhenUsed="1" w:qFormat="1"/>
-    <w:lsdException w:name="heading 8" w:semiHidden="1" w:uiPriority="9" w:unhideWhenUsed="1" w:qFormat="1"/>
-    <w:lsdException w:name="heading 9" w:semiHidden="1" w:uiPriority="9" w:unhideWhenUsed="1" w:qFormat="1"/>
-    <w:lsdException w:name="index 1" w:semiHidden="1" w:unhideWhenUsed="1"/>
-    <w:lsdException w:name="index 2" w:semiHidden="1" w:unhideWhenUsed="1"/>
-    <w:lsdException w:name="index 3" w:semiHidden="1" w:unhideWhenUsed="1"/>
-    <w:lsdException w:name="index 4" w:semiHidden="1" w:unhideWhenUsed="1"/>
-    <w:lsdException w:name="index 5" w:semiHidden="1" w:unhideWhenUsed="1"/>
-    <w:lsdException w:name="index 6" w:semiHidden="1" w:unhideWhenUsed="1"/>
-    <w:lsdException w:name="index 7" w:semiHidden="1" w:unhideWhenUsed="1"/>
-    <w:lsdException w:name="index 8" w:semiHidden="1" w:unhideWhenUsed="1"/>
-    <w:lsdException w:name="index 9" w:semiHidden="1" w:unhideWhenUsed="1"/>
-    <w:lsdException w:name="toc 1" w:semiHidden="1" w:uiPriority="39" w:unhideWhenUsed="1"/>
-    <w:lsdException w:name="toc 2" w:semiHidden="1" w:uiPriority="39" w:unhideWhenUsed="1"/>
-    <w:lsdException w:name="toc 3" w:semiHidden="1" w:uiPriority="39" w:unhideWhenUsed="1"/>
-    <w:lsdException w:name="toc 4" w:semiHidden="1" w:uiPriority="39" w:unhideWhenUsed="1"/>
-    <w:lsdException w:name="toc 5" w:semiHidden="1" w:uiPriority="39" w:unhideWhenUsed="1"/>
-    <w:lsdException w:name="toc 6" w:semiHidden="1" w:uiPriority="39" w:unhideWhenUsed="1"/>
-    <w:lsdException w:name="toc 7" w:semiHidden="1" w:uiPriority="39" w:unhideWhenUsed="1"/>
-    <w:lsdException w:name="toc 8" w:semiHidden="1" w:uiPriority="39" w:unhideWhenUsed="1"/>
-    <w:lsdException w:name="toc 9" w:semiHidden="1" w:uiPriority="39" w:unhideWhenUsed="1"/>
-    <w:lsdException w:name="Normal Indent" w:semiHidden="1" w:unhideWhenUsed="1"/>
-    <w:lsdException w:name="footnote text" w:semiHidden="1" w:unhideWhenUsed="1"/>
-    <w:lsdException w:name="annotation text" w:semiHidden="1" w:unhideWhenUsed="1"/>
-    <w:lsdException w:name="header" w:semiHidden="1" w:unhideWhenUsed="1"/>
-    <w:lsdException w:name="footer" w:semiHidden="1" w:unhideWhenUsed="1"/>
-    <w:lsdException w:name="index heading" w:semiHidden="1" w:unhideWhenUsed="1"/>
-    <w:lsdException w:name="caption" w:semiHidden="1" w:uiPriority="35" w:unhideWhenUsed="1" w:qFormat="1"/>
-    <w:lsdException w:name="table of figures" w:semiHidden="1" w:unhideWhenUsed="1"/>
-    <w:lsdException w:name="envelope address" w:semiHidden="1" w:unhideWhenUsed="1"/>
-    <w:lsdException w:name="envelope return" w:semiHidden="1" w:unhideWhenUsed="1"/>
-    <w:lsdException w:name="footnote reference" w:semiHidden="1" w:unhideWhenUsed="1"/>
-    <w:lsdException w:name="annotation reference" w:semiHidden="1" w:unhideWhenUsed="1"/>
-    <w:lsdException w:name="line number" w:semiHidden="1" w:unhideWhenUsed="1"/>
-    <w:lsdException w:name="page number" w:semiHidden="1" w:unhideWhenUsed="1"/>
-    <w:lsdException w:name="endnote reference" w:semiHidden="1" w:unhideWhenUsed="1"/>
-    <w:lsdException w:name="endnote text" w:semiHidden="1" w:unhideWhenUsed="1"/>
-    <w:lsdException w:name="table of authorities" w:semiHidden="1" w:unhideWhenUsed="1"/>
-    <w:lsdException w:name="macro" w:semiHidden="1" w:unhideWhenUsed="1"/>
-    <w:lsdException w:name="toa heading" w:semiHidden="1" w:unhideWhenUsed="1"/>
-    <w:lsdException w:name="List" w:semiHidden="1" w:unhideWhenUsed="1"/>
-    <w:lsdException w:name="List Bullet" w:semiHidden="1" w:unhideWhenUsed="1"/>
-    <w:lsdException w:name="List Number" w:semiHidden="1" w:unhideWhenUsed="1"/>
-    <w:lsdException w:name="List 2" w:semiHidden="1" w:unhideWhenUsed="1"/>
-    <w:lsdException w:name="List 3" w:semiHidden="1" w:unhideWhenUsed="1"/>
-    <w:lsdException w:name="List 4" w:semiHidden="1" w:unhideWhenUsed="1"/>
-    <w:lsdException w:name="List 5" w:semiHidden="1" w:unhideWhenUsed="1"/>
-    <w:lsdException w:name="List Bullet 2" w:semiHidden="1" w:unhideWhenUsed="1"/>
-    <w:lsdException w:name="List Bullet 3" w:semiHidden="1" w:unhideWhenUsed="1"/>
-    <w:lsdException w:name="List Bullet 4" w:semiHidden="1" w:unhideWhenUsed="1"/>
-    <w:lsdException w:name="List Bullet 5" w:semiHidden="1" w:unhideWhenUsed="1"/>
-    <w:lsdException w:name="List Number 2" w:semiHidden="1" w:unhideWhenUsed="1"/>
-    <w:lsdException w:name="List Number 3" w:semiHidden="1" w:unhideWhenUsed="1"/>
-    <w:lsdException w:name="List Number 4" w:semiHidden="1" w:unhideWhenUsed="1"/>
-    <w:lsdException w:name="List Number 5" w:semiHidden="1" w:unhideWhenUsed="1"/>
-    <w:lsdException w:name="Title" w:uiPriority="10" w:qFormat="1"/>
-    <w:lsdException w:name="Closing" w:semiHidden="1" w:unhideWhenUsed="1"/>
-    <w:lsdException w:name="Signature" w:semiHidden="1" w:unhideWhenUsed="1"/>
-    <w:lsdException w:name="Default Paragraph Font" w:semiHidden="1" w:uiPriority="1" w:unhideWhenUsed="1"/>
-    <w:lsdException w:name="Body Text" w:semiHidden="1" w:unhideWhenUsed="1"/>
-    <w:lsdException w:name="Body Text Indent" w:semiHidden="1" w:unhideWhenUsed="1"/>
-    <w:lsdException w:name="List Continue" w:semiHidden="1" w:unhideWhenUsed="1"/>
-    <w:lsdException w:name="List Continue 2" w:semiHidden="1" w:unhideWhenUsed="1"/>
-    <w:lsdException w:name="List Continue 3" w:semiHidden="1" w:unhideWhenUsed="1"/>
-    <w:lsdException w:name="List Continue 4" w:semiHidden="1" w:unhideWhenUsed="1"/>
-    <w:lsdException w:name="List Continue 5" w:semiHidden="1" w:unhideWhenUsed="1"/>
-    <w:lsdException w:name="Message Header" w:semiHidden="1" w:unhideWhenUsed="1"/>
-    <w:lsdException w:name="Subtitle" w:uiPriority="11" w:qFormat="1"/>
-    <w:lsdException w:name="Salutation" w:semiHidden="1" w:unhideWhenUsed="1"/>
-    <w:lsdException w:name="Date" w:semiHidden="1" w:unhideWhenUsed="1"/>
-    <w:lsdException w:name="Body Text First Indent" w:semiHidden="1" w:unhideWhenUsed="1"/>
-    <w:lsdException w:name="Body Text First Indent 2" w:semiHidden="1" w:unhideWhenUsed="1"/>
-    <w:lsdException w:name="Note Heading" w:semiHidden="1" w:unhideWhenUsed="1"/>
-    <w:lsdException w:name="Body Text 2" w:semiHidden="1" w:unhideWhenUsed="1"/>
-    <w:lsdException w:name="Body Text 3" w:semiHidden="1" w:unhideWhenUsed="1"/>
-    <w:lsdException w:name="Body Text Indent 2" w:semiHidden="1" w:unhideWhenUsed="1"/>
-    <w:lsdException w:name="Body Text Indent 3" w:semiHidden="1" w:unhideWhenUsed="1"/>
-    <w:lsdException w:name="Block Text" w:semiHidden="1" w:unhideWhenUsed="1"/>
-    <w:lsdException w:name="Hyperlink" w:semiHidden="1" w:unhideWhenUsed="1"/>
-    <w:lsdException w:name="FollowedHyperlink" w:semiHidden="1" w:unhideWhenUsed="1"/>
-    <w:lsdException w:name="Strong" w:uiPriority="22" w:qFormat="1"/>
-    <w:lsdException w:name="Emphasis" w:uiPriority="20" w:qFormat="1"/>
-    <w:lsdException w:name="Document Map" w:semiHidden="1" w:unhideWhenUsed="1"/>
-    <w:lsdException w:name="Plain Text" w:semiHidden="1" w:unhideWhenUsed="1"/>
-    <w:lsdException w:name="E-mail Signature" w:semiHidden="1" w:unhideWhenUsed="1"/>
-    <w:lsdException w:name="HTML Top of Form" w:semiHidden="1" w:unhideWhenUsed="1"/>
-    <w:lsdException w:name="HTML Bottom of Form" w:semiHidden="1" w:unhideWhenUsed="1"/>
-    <w:lsdException w:name="Normal (Web)" w:semiHidden="1" w:unhideWhenUsed="1"/>
-    <w:lsdException w:name="HTML Acronym" w:semiHidden="1" w:unhideWhenUsed="1"/>
-    <w:lsdException w:name="HTML Address" w:semiHidden="1" w:unhideWhenUsed="1"/>
-    <w:lsdException w:name="HTML Cite" w:semiHidden="1" w:unhideWhenUsed="1"/>
-    <w:lsdException w:name="HTML Code" w:semiHidden="1" w:unhideWhenUsed="1"/>
-    <w:lsdException w:name="HTML Definition" w:semiHidden="1" w:unhideWhenUsed="1"/>
-    <w:lsdException w:name="HTML Keyboard" w:semiHidden="1" w:unhideWhenUsed="1"/>
-    <w:lsdException w:name="HTML Preformatted" w:semiHidden="1" w:unhideWhenUsed="1"/>
-    <w:lsdException w:name="HTML Sample" w:semiHidden="1" w:unhideWhenUsed="1"/>
-    <w:lsdException w:name="HTML Typewriter" w:semiHidden="1" w:unhideWhenUsed="1"/>
-    <w:lsdException w:name="HTML Variable" w:semiHidden="1" w:unhideWhenUsed="1"/>
-    <w:lsdException w:name="Normal Table" w:semiHidden="1" w:unhideWhenUsed="1"/>
-    <w:lsdException w:name="annotation subject" w:semiHidden="1" w:unhideWhenUsed="1"/>
-    <w:lsdException w:name="No List" w:semiHidden="1" w:unhideWhenUsed="1"/>
-    <w:lsdException w:name="Outline List 1" w:semiHidden="1" w:unhideWhenUsed="1"/>
-    <w:lsdException w:name="Outline List 2" w:semiHidden="1" w:unhideWhenUsed="1"/>
-    <w:lsdException w:name="Outline List 3" w:semiHidden="1" w:unhideWhenUsed="1"/>
-    <w:lsdException w:name="Table Simple 1" w:semiHidden="1" w:unhideWhenUsed="1"/>
-    <w:lsdException w:name="Table Simple 2" w:semiHidden="1" w:unhideWhenUsed="1"/>
-    <w:lsdException w:name="Table Simple 3" w:semiHidden="1" w:unhideWhenUsed="1"/>
-    <w:lsdException w:name="Table Classic 1" w:semiHidden="1" w:unhideWhenUsed="1"/>
-    <w:lsdException w:name="Table Classic 2" w:semiHidden="1" w:unhideWhenUsed="1"/>
-    <w:lsdException w:name="Table Classic 3" w:semiHidden="1" w:unhideWhenUsed="1"/>
-    <w:lsdException w:name="Table Classic 4" w:semiHidden="1" w:unhideWhenUsed="1"/>
-    <w:lsdException w:name="Table Colorful 1" w:semiHidden="1" w:unhideWhenUsed="1"/>
-    <w:lsdException w:name="Table Colorful 2" w:semiHidden="1" w:unhideWhenUsed="1"/>
-    <w:lsdException w:name="Table Colorful 3" w:semiHidden="1" w:unhideWhenUsed="1"/>
-    <w:lsdException w:name="Table Columns 1" w:semiHidden="1" w:unhideWhenUsed="1"/>
-    <w:lsdException w:name="Table Columns 2" w:semiHidden="1" w:unhideWhenUsed="1"/>
-    <w:lsdException w:name="Table Columns 3" w:semiHidden="1" w:unhideWhenUsed="1"/>
-    <w:lsdException w:name="Table Columns 4" w:semiHidden="1" w:unhideWhenUsed="1"/>
-    <w:lsdException w:name="Table Columns 5" w:semiHidden="1" w:unhideWhenUsed="1"/>
-    <w:lsdException w:name="Table Grid 1" w:semiHidden="1" w:unhideWhenUsed="1"/>
-    <w:lsdException w:name="Table Grid 2" w:semiHidden="1" w:unhideWhenUsed="1"/>
-    <w:lsdException w:name="Table Grid 3" w:semiHidden="1" w:unhideWhenUsed="1"/>
-    <w:lsdException w:name="Table Grid 4" w:semiHidden="1" w:unhideWhenUsed="1"/>
-    <w:lsdException w:name="Table Grid 5" w:semiHidden="1" w:unhideWhenUsed="1"/>
-    <w:lsdException w:name="Table Grid 6" w:semiHidden="1" w:unhideWhenUsed="1"/>
-    <w:lsdException w:name="Table Grid 7" w:semiHidden="1" w:unhideWhenUsed="1"/>
-    <w:lsdException w:name="Table Grid 8" w:semiHidden="1" w:unhideWhenUsed="1"/>
-    <w:lsdException w:name="Table List 1" w:semiHidden="1" w:unhideWhenUsed="1"/>
-    <w:lsdException w:name="Table List 2" w:semiHidden="1" w:unhideWhenUsed="1"/>
-    <w:lsdException w:name="Table List 3" w:semiHidden="1" w:unhideWhenUsed="1"/>
-    <w:lsdException w:name="Table List 4" w:semiHidden="1" w:unhideWhenUsed="1"/>
-    <w:lsdException w:name="Table List 5" w:semiHidden="1" w:unhideWhenUsed="1"/>
-    <w:lsdException w:name="Table List 6" w:semiHidden="1" w:unhideWhenUsed="1"/>
-    <w:lsdException w:name="Table List 7" w:semiHidden="1" w:unhideWhenUsed="1"/>
-    <w:lsdException w:name="Table List 8" w:semiHidden="1" w:unhideWhenUsed="1"/>
-    <w:lsdException w:name="Table 3D effects 1" w:semiHidden="1" w:unhideWhenUsed="1"/>
-    <w:lsdException w:name="Table 3D effects 2" w:semiHidden="1" w:unhideWhenUsed="1"/>
-    <w:lsdException w:name="Table 3D effects 3" w:semiHidden="1" w:unhideWhenUsed="1"/>
-    <w:lsdException w:name="Table Contemporary" w:semiHidden="1" w:unhideWhenUsed="1"/>
-    <w:lsdException w:name="Table Elegant" w:semiHidden="1" w:unhideWhenUsed="1"/>
-    <w:lsdException w:name="Table Professional" w:semiHidden="1" w:unhideWhenUsed="1"/>
-    <w:lsdException w:name="Table Subtle 1" w:semiHidden="1" w:unhideWhenUsed="1"/>
-    <w:lsdException w:name="Table Subtle 2" w:semiHidden="1" w:unhideWhenUsed="1"/>
-    <w:lsdException w:name="Table Web 1" w:semiHidden="1" w:unhideWhenUsed="1"/>
-    <w:lsdException w:name="Table Web 2" w:semiHidden="1" w:unhideWhenUsed="1"/>
-    <w:lsdException w:name="Table Web 3" w:semiHidden="1" w:unhideWhenUsed="1"/>
-    <w:lsdException w:name="Balloon Text" w:semiHidden="1" w:unhideWhenUsed="1"/>
-    <w:lsdException w:name="Table Grid" w:uiPriority="39"/>
-    <w:lsdException w:name="Table Theme" w:semiHidden="1" w:unhideWhenUsed="1"/>
-    <w:lsdException w:name="Placeholder Text" w:semiHidden="1"/>
-    <w:lsdException w:name="No Spacing" w:uiPriority="1" w:qFormat="1"/>
-    <w:lsdException w:name="Light Shading" w:uiPriority="60"/>
-    <w:lsdException w:name="Light List" w:uiPriority="61"/>
-    <w:lsdException w:name="Light Grid" w:uiPriority="62"/>
-    <w:lsdException w:name="Medium Shading 1" w:uiPriority="63"/>
-    <w:lsdException w:name="Medium Shading 2" w:uiPriority="64"/>
-    <w:lsdException w:name="Medium List 1" w:uiPriority="65"/>
-    <w:lsdException w:name="Medium List 2" w:uiPriority="66"/>
-    <w:lsdException w:name="Medium Grid 1" w:uiPriority="67"/>
-    <w:lsdException w:name="Medium Grid 2" w:uiPriority="68"/>
-    <w:lsdException w:name="Medium Grid 3" w:uiPriority="69"/>
-    <w:lsdException w:name="Dark List" w:uiPriority="70"/>
-    <w:lsdException w:name="Colorful Shading" w:uiPriority="71"/>
-    <w:lsdException w:name="Colorful List" w:uiPriority="72"/>
-    <w:lsdException w:name="Colorful Grid" w:uiPriority="73"/>
-    <w:lsdException w:name="Light Shading Accent 1" w:uiPriority="60"/>
-    <w:lsdException w:name="Light List Accent 1" w:uiPriority="61"/>
-    <w:lsdException w:name="Light Grid Accent 1" w:uiPriority="62"/>
-    <w:lsdException w:name="Medium Shading 1 Accent 1" w:uiPriority="63"/>
-    <w:lsdException w:name="Medium Shading 2 Accent 1" w:uiPriority="64"/>
-    <w:lsdException w:name="Medium List 1 Accent 1" w:uiPriority="65"/>
-    <w:lsdException w:name="Revision" w:semiHidden="1"/>
-    <w:lsdException w:name="List Paragraph" w:uiPriority="34" w:qFormat="1"/>
-    <w:lsdException w:name="Quote" w:uiPriority="29" w:qFormat="1"/>
-    <w:lsdException w:name="Intense Quote" w:uiPriority="30" w:qFormat="1"/>
-    <w:lsdException w:name="Medium List 2 Accent 1" w:uiPriority="66"/>
-    <w:lsdException w:name="Medium Grid 1 Accent 1" w:uiPriority="67"/>
-    <w:lsdException w:name="Medium Grid 2 Accent 1" w:uiPriority="68"/>
-    <w:lsdException w:name="Medium Grid 3 Accent 1" w:uiPriority="69"/>
-    <w:lsdException w:name="Dark List Accent 1" w:uiPriority="70"/>
-    <w:lsdException w:name="Colorful Shading Accent 1" w:uiPriority="71"/>
-    <w:lsdException w:name="Colorful List Accent 1" w:uiPriority="72"/>
-    <w:lsdException w:name="Colorful Grid Accent 1" w:uiPriority="73"/>
-    <w:lsdException w:name="Light Shading Accent 2" w:uiPriority="60"/>
-    <w:lsdException w:name="Light List Accent 2" w:uiPriority="61"/>
-    <w:lsdException w:name="Light Grid Accent 2" w:uiPriority="62"/>
-    <w:lsdException w:name="Medium Shading 1 Accent 2" w:uiPriority="63"/>
-    <w:lsdException w:name="Medium Shading 2 Accent 2" w:uiPriority="64"/>
-    <w:lsdException w:name="Medium List 1 Accent 2" w:uiPriority="65"/>
-    <w:lsdException w:name="Medium List 2 Accent 2" w:uiPriority="66"/>
-    <w:lsdException w:name="Medium Grid 1 Accent 2" w:uiPriority="67"/>
-    <w:lsdException w:name="Medium Grid 2 Accent 2" w:uiPriority="68"/>
-    <w:lsdException w:name="Medium Grid 3 Accent 2" w:uiPriority="69"/>
-    <w:lsdException w:name="Dark List Accent 2" w:uiPriority="70"/>
-    <w:lsdException w:name="Colorful Shading Accent 2" w:uiPriority="71"/>
-    <w:lsdException w:name="Colorful List Accent 2" w:uiPriority="72"/>
-    <w:lsdException w:name="Colorful Grid Accent 2" w:uiPriority="73"/>
-    <w:lsdException w:name="Light Shading Accent 3" w:uiPriority="60"/>
-    <w:lsdException w:name="Light List Accent 3" w:uiPriority="61"/>
-    <w:lsdException w:name="Light Grid Accent 3" w:uiPriority="62"/>
-    <w:lsdException w:name="Medium Shading 1 Accent 3" w:uiPriority="63"/>
-    <w:lsdException w:name="Medium Shading 2 Accent 3" w:uiPriority="64"/>
-    <w:lsdException w:name="Medium List 1 Accent 3" w:uiPriority="65"/>
-    <w:lsdException w:name="Medium List 2 Accent 3" w:uiPriority="66"/>
-    <w:lsdException w:name="Medium Grid 1 Accent 3" w:uiPriority="67"/>
-    <w:lsdException w:name="Medium Grid 2 Accent 3" w:uiPriority="68"/>
-    <w:lsdException w:name="Medium Grid 3 Accent 3" w:uiPriority="69"/>
-    <w:lsdException w:name="Dark List Accent 3" w:uiPriority="70"/>
-    <w:lsdException w:name="Colorful Shading Accent 3" w:uiPriority="71"/>
-    <w:lsdException w:name="Colorful List Accent 3" w:uiPriority="72"/>
-    <w:lsdException w:name="Colorful Grid Accent 3" w:uiPriority="73"/>
-    <w:lsdException w:name="Light Shading Accent 4" w:uiPriority="60"/>
-    <w:lsdException w:name="Light List Accent 4" w:uiPriority="61"/>
-    <w:lsdException w:name="Light Grid Accent 4" w:uiPriority="62"/>
-    <w:lsdException w:name="Medium Shading 1 Accent 4" w:uiPriority="63"/>
-    <w:lsdException w:name="Medium Shading 2 Accent 4" w:uiPriority="64"/>
-    <w:lsdException w:name="Medium List 1 Accent 4" w:uiPriority="65"/>
-    <w:lsdException w:name="Medium List 2 Accent 4" w:uiPriority="66"/>
-    <w:lsdException w:name="Medium Grid 1 Accent 4" w:uiPriority="67"/>
-    <w:lsdException w:name="Medium Grid 2 Accent 4" w:uiPriority="68"/>
-    <w:lsdException w:name="Medium Grid 3 Accent 4" w:uiPriority="69"/>
-    <w:lsdException w:name="Dark List Accent 4" w:uiPriority="70"/>
-    <w:lsdException w:name="Colorful Shading Accent 4" w:uiPriority="71"/>
-    <w:lsdException w:name="Colorful List Accent 4" w:uiPriority="72"/>
-    <w:lsdException w:name="Colorful Grid Accent 4" w:uiPriority="73"/>
-    <w:lsdException w:name="Light Shading Accent 5" w:uiPriority="60"/>
-    <w:lsdException w:name="Light List Accent 5" w:uiPriority="61"/>
-    <w:lsdException w:name="Light Grid Accent 5" w:uiPriority="62"/>
-    <w:lsdException w:name="Medium Shading 1 Accent 5" w:uiPriority="63"/>
-    <w:lsdException w:name="Medium Shading 2 Accent 5" w:uiPriority="64"/>
-    <w:lsdException w:name="Medium List 1 Accent 5" w:uiPriority="65"/>
-    <w:lsdException w:name="Medium List 2 Accent 5" w:uiPriority="66"/>
-    <w:lsdException w:name="Medium Grid 1 Accent 5" w:uiPriority="67"/>
-    <w:lsdException w:name="Medium Grid 2 Accent 5" w:uiPriority="68"/>
-    <w:lsdException w:name="Medium Grid 3 Accent 5" w:uiPriority="69"/>
-    <w:lsdException w:name="Dark List Accent 5" w:uiPriority="70"/>
-    <w:lsdException w:name="Colorful Shading Accent 5" w:uiPriority="71"/>
-    <w:lsdException w:name="Colorful List Accent 5" w:uiPriority="72"/>
-    <w:lsdException w:name="Colorful Grid Accent 5" w:uiPriority="73"/>
-    <w:lsdException w:name="Light Shading Accent 6" w:uiPriority="60"/>
-    <w:lsdException w:name="Light List Accent 6" w:uiPriority="61"/>
-    <w:lsdException w:name="Light Grid Accent 6" w:uiPriority="62"/>
-    <w:lsdException w:name="Medium Shading 1 Accent 6" w:uiPriority="63"/>
-    <w:lsdException w:name="Medium Shading 2 Accent 6" w:uiPriority="64"/>
-    <w:lsdException w:name="Medium List 1 Accent 6" w:uiPriority="65"/>
-    <w:lsdException w:name="Medium List 2 Accent 6" w:uiPriority="66"/>
-    <w:lsdException w:name="Medium Grid 1 Accent 6" w:uiPriority="67"/>
-    <w:lsdException w:name="Medium Grid 2 Accent 6" w:uiPriority="68"/>
-    <w:lsdException w:name="Medium Grid 3 Accent 6" w:uiPriority="69"/>
-    <w:lsdException w:name="Dark List Accent 6" w:uiPriority="70"/>
-    <w:lsdException w:name="Colorful Shading Accent 6" w:uiPriority="71"/>
-    <w:lsdException w:name="Colorful List Accent 6" w:uiPriority="72"/>
-    <w:lsdException w:name="Colorful Grid Accent 6" w:uiPriority="73"/>
-    <w:lsdException w:name="Subtle Emphasis" w:uiPriority="19" w:qFormat="1"/>
-    <w:lsdException w:name="Intense Emphasis" w:uiPriority="21" w:qFormat="1"/>
-    <w:lsdException w:name="Subtle Reference" w:uiPriority="31" w:qFormat="1"/>
-    <w:lsdException w:name="Intense Reference" w:uiPriority="32" w:qFormat="1"/>
-    <w:lsdException w:name="Book Title" w:uiPriority="33" w:qFormat="1"/>
-    <w:lsdException w:name="Bibliography" w:semiHidden="1" w:uiPriority="37" w:unhideWhenUsed="1"/>
-    <w:lsdException w:name="TOC Heading" w:semiHidden="1" w:uiPriority="39" w:unhideWhenUsed="1" w:qFormat="1"/>
-    <w:lsdException w:name="Plain Table 1" w:uiPriority="41"/>
-    <w:lsdException w:name="Plain Table 2" w:uiPriority="42"/>
-    <w:lsdException w:name="Plain Table 3" w:uiPriority="43"/>
-    <w:lsdException w:name="Plain Table 4" w:uiPriority="44"/>
-    <w:lsdException w:name="Plain Table 5" w:uiPriority="45"/>
-    <w:lsdException w:name="Grid Table Light" w:uiPriority="40"/>
-    <w:lsdException w:name="Grid Table 1 Light" w:uiPriority="46"/>
-    <w:lsdException w:name="Grid Table 2" w:uiPriority="47"/>
-    <w:lsdException w:name="Grid Table 3" w:uiPriority="48"/>
-    <w:lsdException w:name="Grid Table 4" w:uiPriority="49"/>
-    <w:lsdException w:name="Grid Table 5 Dark" w:uiPriority="50"/>
-    <w:lsdException w:name="Grid Table 6 Colorful" w:uiPriority="51"/>
-    <w:lsdException w:name="Grid Table 7 Colorful" w:uiPriority="52"/>
-    <w:lsdException w:name="Grid Table 1 Light Accent 1" w:uiPriority="46"/>
-    <w:lsdException w:name="Grid Table 2 Accent 1" w:uiPriority="47"/>
-    <w:lsdException w:name="Grid Table 3 Accent 1" w:uiPriority="48"/>
-    <w:lsdException w:name="Grid Table 4 Accent 1" w:uiPriority="49"/>
-    <w:lsdException w:name="Grid Table 5 Dark Accent 1" w:uiPriority="50"/>
-    <w:lsdException w:name="Grid Table 6 Colorful Accent 1" w:uiPriority="51"/>
-    <w:lsdException w:name="Grid Table 7 Colorful Accent 1" w:uiPriority="52"/>
-    <w:lsdException w:name="Grid Table 1 Light Accent 2" w:uiPriority="46"/>
-    <w:lsdException w:name="Grid Table 2 Accent 2" w:uiPriority="47"/>
-    <w:lsdException w:name="Grid Table 3 Accent 2" w:uiPriority="48"/>
-    <w:lsdException w:name="Grid Table 4 Accent 2" w:uiPriority="49"/>
-    <w:lsdException w:name="Grid Table 5 Dark Accent 2" w:uiPriority="50"/>
-    <w:lsdException w:name="Grid Table 6 Colorful Accent 2" w:uiPriority="51"/>
-    <w:lsdException w:name="Grid Table 7 Colorful Accent 2" w:uiPriority="52"/>
-    <w:lsdException w:name="Grid Table 1 Light Accent 3" w:uiPriority="46"/>
-    <w:lsdException w:name="Grid Table 2 Accent 3" w:uiPriority="47"/>
-    <w:lsdException w:name="Grid Table 3 Accent 3" w:uiPriority="48"/>
-    <w:lsdException w:name="Grid Table 4 Accent 3" w:uiPriority="49"/>
-    <w:lsdException w:name="Grid Table 5 Dark Accent 3" w:uiPriority="50"/>
-    <w:lsdException w:name="Grid Table 6 Colorful Accent 3" w:uiPriority="51"/>
-    <w:lsdException w:name="Grid Table 7 Colorful Accent 3" w:uiPriority="52"/>
-    <w:lsdException w:name="Grid Table 1 Light Accent 4" w:uiPriority="46"/>
-    <w:lsdException w:name="Grid Table 2 Accent 4" w:uiPriority="47"/>
-    <w:lsdException w:name="Grid Table 3 Accent 4" w:uiPriority="48"/>
-    <w:lsdException w:name="Grid Table 4 Accent 4" w:uiPriority="49"/>
-    <w:lsdException w:name="Grid Table 5 Dark Accent 4" w:uiPriority="50"/>
-    <w:lsdException w:name="Grid Table 6 Colorful Accent 4" w:uiPriority="51"/>
-    <w:lsdException w:name="Grid Table 7 Colorful Accent 4" w:uiPriority="52"/>
-    <w:lsdException w:name="Grid Table 1 Light Accent 5" w:uiPriority="46"/>
-    <w:lsdException w:name="Grid Table 2 Accent 5" w:uiPriority="47"/>
-    <w:lsdException w:name="Grid Table 3 Accent 5" w:uiPriority="48"/>
-    <w:lsdException w:name="Grid Table 4 Accent 5" w:uiPriority="49"/>
-    <w:lsdException w:name="Grid Table 5 Dark Accent 5" w:uiPriority="50"/>
-    <w:lsdException w:name="Grid Table 6 Colorful Accent 5" w:uiPriority="51"/>
-    <w:lsdException w:name="Grid Table 7 Colorful Accent 5" w:uiPriority="52"/>
-    <w:lsdException w:name="Grid Table 1 Light Accent 6" w:uiPriority="46"/>
-    <w:lsdException w:name="Grid Table 2 Accent 6" w:uiPriority="47"/>
-    <w:lsdException w:name="Grid Table 3 Accent 6" w:uiPriority="48"/>
-    <w:lsdException w:name="Grid Table 4 Accent 6" w:uiPriority="49"/>
-    <w:lsdException w:name="Grid Table 5 Dark Accent 6" w:uiPriority="50"/>
-    <w:lsdException w:name="Grid Table 6 Colorful Accent 6" w:uiPriority="51"/>
-    <w:lsdException w:name="Grid Table 7 Colorful Accent 6" w:uiPriority="52"/>
-    <w:lsdException w:name="List Table 1 Light" w:uiPriority="46"/>
-    <w:lsdException w:name="List Table 2" w:uiPriority="47"/>
-    <w:lsdException w:name="List Table 3" w:uiPriority="48"/>
-    <w:lsdException w:name="List Table 4" w:uiPriority="49"/>
-    <w:lsdException w:name="List Table 5 Dark" w:uiPriority="50"/>
-    <w:lsdException w:name="List Table 6 Colorful" w:uiPriority="51"/>
-    <w:lsdException w:name="List Table 7 Colorful" w:uiPriority="52"/>
-    <w:lsdException w:name="List Table 1 Light Accent 1" w:uiPriority="46"/>
-    <w:lsdException w:name="List Table 2 Accent 1" w:uiPriority="47"/>
-    <w:lsdException w:name="List Table 3 Accent 1" w:uiPriority="48"/>
-    <w:lsdException w:name="List Table 4 Accent 1" w:uiPriority="49"/>
-    <w:lsdException w:name="List Table 5 Dark Accent 1" w:uiPriority="50"/>
-    <w:lsdException w:name="List Table 6 Colorful Accent 1" w:uiPriority="51"/>
-    <w:lsdException w:name="List Table 7 Colorful Accent 1" w:uiPriority="52"/>
-    <w:lsdException w:name="List Table 1 Light Accent 2" w:uiPriority="46"/>
-    <w:lsdException w:name="List Table 2 Accent 2" w:uiPriority="47"/>
-    <w:lsdException w:name="List Table 3 Accent 2" w:uiPriority="48"/>
-    <w:lsdException w:name="List Table 4 Accent 2" w:uiPriority="49"/>
-    <w:lsdException w:name="List Table 5 Dark Accent 2" w:uiPriority="50"/>
-    <w:lsdException w:name="List Table 6 Colorful Accent 2" w:uiPriority="51"/>
-    <w:lsdException w:name="List Table 7 Colorful Accent 2" w:uiPriority="52"/>
-    <w:lsdException w:name="List Table 1 Light Accent 3" w:uiPriority="46"/>
-    <w:lsdException w:name="List Table 2 Accent 3" w:uiPriority="47"/>
-    <w:lsdException w:name="List Table 3 Accent 3" w:uiPriority="48"/>
-    <w:lsdException w:name="List Table 4 Accent 3" w:uiPriority="49"/>
-    <w:lsdException w:name="List Table 5 Dark Accent 3" w:uiPriority="50"/>
-    <w:lsdException w:name="List Table 6 Colorful Accent 3" w:uiPriority="51"/>
-    <w:lsdException w:name="List Table 7 Colorful Accent 3" w:uiPriority="52"/>
-    <w:lsdException w:name="List Table 1 Light Accent 4" w:uiPriority="46"/>
-    <w:lsdException w:name="List Table 2 Accent 4" w:uiPriority="47"/>
-    <w:lsdException w:name="List Table 3 Accent 4" w:uiPriority="48"/>
-    <w:lsdException w:name="List Table 4 Accent 4" w:uiPriority="49"/>
-    <w:lsdException w:name="List Table 5 Dark Accent 4" w:uiPriority="50"/>
-    <w:lsdException w:name="List Table 6 Colorful Accent 4" w:uiPriority="51"/>
-    <w:lsdException w:name="List Table 7 Colorful Accent 4" w:uiPriority="52"/>
-    <w:lsdException w:name="List Table 1 Light Accent 5" w:uiPriority="46"/>
-    <w:lsdException w:name="List Table 2 Accent 5" w:uiPriority="47"/>
-    <w:lsdException w:name="List Table 3 Accent 5" w:uiPriority="48"/>
-    <w:lsdException w:name="List Table 4 Accent 5" w:uiPriority="49"/>
-    <w:lsdException w:name="List Table 5 Dark Accent 5" w:uiPriority="50"/>
-    <w:lsdException w:name="List Table 6 Colorful Accent 5" w:uiPriority="51"/>
-    <w:lsdException w:name="List Table 7 Colorful Accent 5" w:uiPriority="52"/>
-    <w:lsdException w:name="List Table 1 Light Accent 6" w:uiPriority="46"/>
-    <w:lsdException w:name="List Table 2 Accent 6" w:uiPriority="47"/>
-    <w:lsdException w:name="List Table 3 Accent 6" w:uiPriority="48"/>
-    <w:lsdException w:name="List Table 4 Accent 6" w:uiPriority="49"/>
-    <w:lsdException w:name="List Table 5 Dark Accent 6" w:uiPriority="50"/>
-    <w:lsdException w:name="List Table 6 Colorful Accent 6" w:uiPriority="51"/>
-    <w:lsdException w:name="List Table 7 Colorful Accent 6" w:uiPriority="52"/>
-    <w:lsdException w:name="Mention" w:semiHidden="1" w:unhideWhenUsed="1"/>
-    <w:lsdException w:name="Smart Hyperlink" w:semiHidden="1" w:unhideWhenUsed="1"/>
-    <w:lsdException w:name="Hashtag" w:semiHidden="1" w:unhideWhenUsed="1"/>
-    <w:lsdException w:name="Unresolved Mention" w:semiHidden="1" w:unhideWhenUsed="1"/>
-  </w:latentStyles>
-  <w:style w:type="paragraph" w:default="1" w:styleId="Normal">
-    <w:name w:val="Normal"/>
-    <w:qFormat/>
-    <w:rPr>
-      <w:rFonts w:cs="Mangal"/>
-    </w:rPr>
-  </w:style>
-  <w:style w:type="character" w:default="1" w:styleId="DefaultParagraphFont">
-    <w:name w:val="Default Paragraph Font"/>
-    <w:uiPriority w:val="1"/>
-    <w:semiHidden/>
-    <w:unhideWhenUsed/>
-  </w:style>
-  <w:style w:type="table" w:default="1" w:styleId="TableNormal">
-    <w:name w:val="Normal Table"/>
+  <w:style w:type="character" w:styleId="UnresolvedMention">
+    <w:name w:val="Unresolved Mention"/>
+    <w:basedOn w:val="DefaultParagraphFont"/>
     <w:uiPriority w:val="99"/>
     <w:semiHidden/>
     <w:unhideWhenUsed/>
-    <w:tblPr>
-      <w:tblInd w:w="0" w:type="dxa"/>
-      <w:tblCellMar>
-        <w:top w:w="0" w:type="dxa"/>
-        <w:left w:w="108" w:type="dxa"/>
-        <w:bottom w:w="0" w:type="dxa"/>
-        <w:right w:w="108" w:type="dxa"/>
-      </w:tblCellMar>
-    </w:tblPr>
+    <w:rsid w:val="00FD2CA7"/>
+    <w:rPr>
+      <w:color w:val="808080"/>
+      <w:shd w:val="clear" w:color="auto" w:fill="E6E6E6"/>
+    </w:rPr>
   </w:style>
-  <w:style w:type="numbering" w:default="1" w:styleId="NoList">
-    <w:name w:val="No List"/>
+  <w:style w:type="paragraph" w:styleId="BalloonText">
+    <w:name w:val="Balloon Text"/>
+    <w:basedOn w:val="Normal"/>
+    <w:link w:val="BalloonTextChar"/>
     <w:uiPriority w:val="99"/>
     <w:semiHidden/>
     <w:unhideWhenUsed/>
-  </w:style>
-  <w:style w:type="paragraph" w:customStyle="1" w:styleId="03DB614DB9D14252B1C7E2498B8A4752">
-    <w:name w:val="03DB614DB9D14252B1C7E2498B8A4752"/>
-    <w:rsid w:val="005F2E12"/>
+    <w:rsid w:val="00840489"/>
+    <w:pPr>
+      <w:spacing w:after="0" w:line="240" w:lineRule="auto"/>
+    </w:pPr>
     <w:rPr>
-      <w:rFonts w:cs="Mangal"/>
+      <w:rFonts w:ascii="Segoe UI" w:hAnsi="Segoe UI" w:cs="Segoe UI"/>
+      <w:sz w:val="18"/>
+      <w:szCs w:val="16"/>
     </w:rPr>
   </w:style>
-  <w:style w:type="paragraph" w:customStyle="1" w:styleId="979FE2100D6741EB99F840D8EB8605BF">
-    <w:name w:val="979FE2100D6741EB99F840D8EB8605BF"/>
-    <w:rsid w:val="005F2E12"/>
+  <w:style w:type="character" w:customStyle="1" w:styleId="BalloonTextChar">
+    <w:name w:val="Balloon Text Char"/>
+    <w:basedOn w:val="DefaultParagraphFont"/>
+    <w:link w:val="BalloonText"/>
+    <w:uiPriority w:val="99"/>
+    <w:semiHidden/>
+    <w:rsid w:val="00840489"/>
     <w:rPr>
-      <w:rFonts w:cs="Mangal"/>
+      <w:rFonts w:ascii="Segoe UI" w:hAnsi="Segoe UI" w:cs="Segoe UI"/>
+      <w:sz w:val="18"/>
+      <w:szCs w:val="16"/>
+    </w:rPr>
+  </w:style>
+  <w:style w:type="character" w:styleId="FollowedHyperlink">
+    <w:name w:val="FollowedHyperlink"/>
+    <w:basedOn w:val="DefaultParagraphFont"/>
+    <w:uiPriority w:val="99"/>
+    <w:semiHidden/>
+    <w:unhideWhenUsed/>
+    <w:rsid w:val="00236B37"/>
+    <w:rPr>
+      <w:color w:val="954F72" w:themeColor="followedHyperlink"/>
+      <w:u w:val="single"/>
     </w:rPr>
   </w:style>
 </w:styles>
-</file>
-
-<file path=word/glossary/webSettings.xml><?xml version="1.0" encoding="utf-8"?>
-<w:webSettings xmlns:mc="http://schemas.openxmlformats.org/markup-compatibility/2006" xmlns:r="http://schemas.openxmlformats.org/officeDocument/2006/relationships" xmlns:w="http://schemas.openxmlformats.org/wordprocessingml/2006/main" xmlns:w14="http://schemas.microsoft.com/office/word/2010/wordml" xmlns:w15="http://schemas.microsoft.com/office/word/2012/wordml" xmlns:w16cid="http://schemas.microsoft.com/office/word/2016/wordml/cid" xmlns:w16se="http://schemas.microsoft.com/office/word/2015/wordml/symex" mc:Ignorable="w14 w15 w16se w16cid">
-  <w:optimizeForBrowser/>
-  <w:allowPNG/>
-</w:webSettings>
 </file>
 
 <file path=word/theme/theme1.xml><?xml version="1.0" encoding="utf-8"?>
@@ -7991,7 +7374,7 @@
 </file>
 
 <file path=customXml/itemProps1.xml><?xml version="1.0" encoding="utf-8"?>
-<ds:datastoreItem xmlns:ds="http://schemas.openxmlformats.org/officeDocument/2006/customXml" ds:itemID="{893012E0-62B8-4B4B-B2D1-CEEF84D3481F}">
+<ds:datastoreItem xmlns:ds="http://schemas.openxmlformats.org/officeDocument/2006/customXml" ds:itemID="{4FF5B87A-635D-4B30-B003-32FBA8A72568}">
   <ds:schemaRefs>
     <ds:schemaRef ds:uri="http://schemas.openxmlformats.org/officeDocument/2006/bibliography"/>
   </ds:schemaRefs>

</xml_diff>